<commit_message>
DAA exp 6 completed
</commit_message>
<xml_diff>
--- a/4th SEM/DAA/Exp5/ManishJadhav_DAA5_2023301005.docx
+++ b/4th SEM/DAA/Exp5/ManishJadhav_DAA5_2023301005.docx
@@ -333,7 +333,15 @@
                 <w:sz w:val="27"/>
                 <w:szCs w:val="27"/>
               </w:rPr>
-              <w:t xml:space="preserve"> 4</w:t>
+              <w:t xml:space="preserve"> </w:t>
+            </w:r>
+            <w:r>
+              <w:rPr>
+                <w:rFonts w:ascii="Times New Roman" w:eastAsia="Times New Roman" w:hAnsi="Times New Roman" w:cs="Times New Roman"/>
+                <w:sz w:val="27"/>
+                <w:szCs w:val="27"/>
+              </w:rPr>
+              <w:t>5</w:t>
             </w:r>
           </w:p>
         </w:tc>
@@ -385,16 +393,24 @@
             <w:pPr>
               <w:spacing w:line="276" w:lineRule="auto"/>
               <w:rPr>
+                <w:rFonts w:ascii="Times New Roman" w:eastAsia="Times New Roman" w:hAnsi="Times New Roman" w:cs="Times New Roman"/>
+                <w:sz w:val="28"/>
+                <w:szCs w:val="28"/>
+              </w:rPr>
+            </w:pPr>
+            <w:r>
+              <w:rPr>
+                <w:rFonts w:ascii="Times New Roman" w:eastAsia="Times New Roman" w:hAnsi="Times New Roman" w:cs="Times New Roman"/>
+              </w:rPr>
+              <w:t xml:space="preserve"> </w:t>
+            </w:r>
+            <w:r>
+              <w:rPr>
                 <w:rFonts w:ascii="Times New Roman" w:hAnsi="Times New Roman" w:cs="Times New Roman"/>
                 <w:sz w:val="24"/>
                 <w:szCs w:val="24"/>
               </w:rPr>
-            </w:pPr>
-            <w:r>
-              <w:rPr>
-                <w:rFonts w:ascii="Times New Roman" w:eastAsia="Times New Roman" w:hAnsi="Times New Roman" w:cs="Times New Roman"/>
-              </w:rPr>
-              <w:t xml:space="preserve"> </w:t>
+              <w:t xml:space="preserve">To implement </w:t>
             </w:r>
             <w:r>
               <w:rPr>
@@ -402,53 +418,7 @@
                 <w:sz w:val="24"/>
                 <w:szCs w:val="24"/>
               </w:rPr>
-              <w:t>To implement Dynamic Algorithms.</w:t>
-            </w:r>
-          </w:p>
-          <w:p>
-            <w:pPr>
-              <w:pStyle w:val="ListParagraph"/>
-              <w:numPr>
-                <w:ilvl w:val="0"/>
-                <w:numId w:val="1"/>
-              </w:numPr>
-              <w:spacing w:line="276" w:lineRule="auto"/>
-              <w:rPr>
-                <w:rFonts w:ascii="Times New Roman" w:eastAsia="Times New Roman" w:hAnsi="Times New Roman" w:cs="Times New Roman"/>
-                <w:sz w:val="24"/>
-                <w:szCs w:val="24"/>
-              </w:rPr>
-            </w:pPr>
-            <w:r>
-              <w:rPr>
-                <w:rFonts w:ascii="Times New Roman" w:eastAsia="Times New Roman" w:hAnsi="Times New Roman" w:cs="Times New Roman"/>
-                <w:sz w:val="24"/>
-                <w:szCs w:val="24"/>
-              </w:rPr>
-              <w:t>Assembly Line Scheduling.</w:t>
-            </w:r>
-          </w:p>
-          <w:p>
-            <w:pPr>
-              <w:pStyle w:val="ListParagraph"/>
-              <w:numPr>
-                <w:ilvl w:val="0"/>
-                <w:numId w:val="1"/>
-              </w:numPr>
-              <w:spacing w:line="276" w:lineRule="auto"/>
-              <w:rPr>
-                <w:rFonts w:ascii="Times New Roman" w:eastAsia="Times New Roman" w:hAnsi="Times New Roman" w:cs="Times New Roman"/>
-                <w:sz w:val="28"/>
-                <w:szCs w:val="28"/>
-              </w:rPr>
-            </w:pPr>
-            <w:r>
-              <w:rPr>
-                <w:rFonts w:ascii="Times New Roman" w:eastAsia="Times New Roman" w:hAnsi="Times New Roman" w:cs="Times New Roman"/>
-                <w:sz w:val="24"/>
-                <w:szCs w:val="24"/>
-              </w:rPr>
-              <w:t>Longest Common Subsequence.</w:t>
+              <w:t>Matrix Chain Multiplication.</w:t>
             </w:r>
           </w:p>
         </w:tc>
@@ -567,29 +537,7 @@
                 <w:szCs w:val="26"/>
                 <w:lang w:val="en-IN"/>
               </w:rPr>
-              <w:t>&lt;</w:t>
-            </w:r>
-            <w:proofErr w:type="spellStart"/>
-            <w:r>
-              <w:rPr>
-                <w:rFonts w:ascii="Consolas" w:eastAsia="Times New Roman" w:hAnsi="Consolas" w:cs="Times New Roman"/>
-                <w:color w:val="B083FF"/>
-                <w:sz w:val="26"/>
-                <w:szCs w:val="26"/>
-                <w:lang w:val="en-IN"/>
-              </w:rPr>
-              <w:t>stdio.h</w:t>
-            </w:r>
-            <w:proofErr w:type="spellEnd"/>
-            <w:r>
-              <w:rPr>
-                <w:rFonts w:ascii="Consolas" w:eastAsia="Times New Roman" w:hAnsi="Consolas" w:cs="Times New Roman"/>
-                <w:color w:val="B083FF"/>
-                <w:sz w:val="26"/>
-                <w:szCs w:val="26"/>
-                <w:lang w:val="en-IN"/>
-              </w:rPr>
-              <w:t>&gt;</w:t>
+              <w:t>&lt;stdio.h&gt;</w:t>
             </w:r>
           </w:p>
           <w:p>
@@ -633,29 +581,7 @@
                 <w:szCs w:val="26"/>
                 <w:lang w:val="en-IN"/>
               </w:rPr>
-              <w:t>&lt;</w:t>
-            </w:r>
-            <w:proofErr w:type="spellStart"/>
-            <w:r>
-              <w:rPr>
-                <w:rFonts w:ascii="Consolas" w:eastAsia="Times New Roman" w:hAnsi="Consolas" w:cs="Times New Roman"/>
-                <w:color w:val="B083FF"/>
-                <w:sz w:val="26"/>
-                <w:szCs w:val="26"/>
-                <w:lang w:val="en-IN"/>
-              </w:rPr>
-              <w:t>stdlib.h</w:t>
-            </w:r>
-            <w:proofErr w:type="spellEnd"/>
-            <w:r>
-              <w:rPr>
-                <w:rFonts w:ascii="Consolas" w:eastAsia="Times New Roman" w:hAnsi="Consolas" w:cs="Times New Roman"/>
-                <w:color w:val="B083FF"/>
-                <w:sz w:val="26"/>
-                <w:szCs w:val="26"/>
-                <w:lang w:val="en-IN"/>
-              </w:rPr>
-              <w:t>&gt;</w:t>
+              <w:t>&lt;stdlib.h&gt;</w:t>
             </w:r>
           </w:p>
           <w:p>
@@ -699,29 +625,7 @@
                 <w:szCs w:val="26"/>
                 <w:lang w:val="en-IN"/>
               </w:rPr>
-              <w:t>&lt;</w:t>
-            </w:r>
-            <w:proofErr w:type="spellStart"/>
-            <w:r>
-              <w:rPr>
-                <w:rFonts w:ascii="Consolas" w:eastAsia="Times New Roman" w:hAnsi="Consolas" w:cs="Times New Roman"/>
-                <w:color w:val="B083FF"/>
-                <w:sz w:val="26"/>
-                <w:szCs w:val="26"/>
-                <w:lang w:val="en-IN"/>
-              </w:rPr>
-              <w:t>time.h</w:t>
-            </w:r>
-            <w:proofErr w:type="spellEnd"/>
-            <w:r>
-              <w:rPr>
-                <w:rFonts w:ascii="Consolas" w:eastAsia="Times New Roman" w:hAnsi="Consolas" w:cs="Times New Roman"/>
-                <w:color w:val="B083FF"/>
-                <w:sz w:val="26"/>
-                <w:szCs w:val="26"/>
-                <w:lang w:val="en-IN"/>
-              </w:rPr>
-              <w:t>&gt;</w:t>
+              <w:t>&lt;time.h&gt;</w:t>
             </w:r>
           </w:p>
           <w:p>
@@ -765,29 +669,7 @@
                 <w:szCs w:val="26"/>
                 <w:lang w:val="en-IN"/>
               </w:rPr>
-              <w:t>&lt;</w:t>
-            </w:r>
-            <w:proofErr w:type="spellStart"/>
-            <w:r>
-              <w:rPr>
-                <w:rFonts w:ascii="Consolas" w:eastAsia="Times New Roman" w:hAnsi="Consolas" w:cs="Times New Roman"/>
-                <w:color w:val="B083FF"/>
-                <w:sz w:val="26"/>
-                <w:szCs w:val="26"/>
-                <w:lang w:val="en-IN"/>
-              </w:rPr>
-              <w:t>limits.h</w:t>
-            </w:r>
-            <w:proofErr w:type="spellEnd"/>
-            <w:r>
-              <w:rPr>
-                <w:rFonts w:ascii="Consolas" w:eastAsia="Times New Roman" w:hAnsi="Consolas" w:cs="Times New Roman"/>
-                <w:color w:val="B083FF"/>
-                <w:sz w:val="26"/>
-                <w:szCs w:val="26"/>
-                <w:lang w:val="en-IN"/>
-              </w:rPr>
-              <w:t>&gt;</w:t>
+              <w:t>&lt;limits.h&gt;</w:t>
             </w:r>
           </w:p>
           <w:p>
@@ -941,8 +823,6 @@
               </w:rPr>
               <w:t xml:space="preserve"> </w:t>
             </w:r>
-            <w:proofErr w:type="spellStart"/>
-            <w:proofErr w:type="gramStart"/>
             <w:r>
               <w:rPr>
                 <w:rFonts w:ascii="Consolas" w:eastAsia="Times New Roman" w:hAnsi="Consolas" w:cs="Times New Roman"/>
@@ -953,7 +833,6 @@
               </w:rPr>
               <w:t>allocateMatrix</w:t>
             </w:r>
-            <w:proofErr w:type="spellEnd"/>
             <w:r>
               <w:rPr>
                 <w:rFonts w:ascii="Consolas" w:eastAsia="Times New Roman" w:hAnsi="Consolas" w:cs="Times New Roman"/>
@@ -964,7 +843,6 @@
               </w:rPr>
               <w:t>(</w:t>
             </w:r>
-            <w:proofErr w:type="gramEnd"/>
             <w:r>
               <w:rPr>
                 <w:rFonts w:ascii="Consolas" w:eastAsia="Times New Roman" w:hAnsi="Consolas" w:cs="Times New Roman"/>
@@ -1181,18 +1059,7 @@
                 <w:szCs w:val="26"/>
                 <w:lang w:val="en-IN"/>
               </w:rPr>
-              <w:t>*</w:t>
-            </w:r>
-            <w:proofErr w:type="gramStart"/>
-            <w:r>
-              <w:rPr>
-                <w:rFonts w:ascii="Consolas" w:eastAsia="Times New Roman" w:hAnsi="Consolas" w:cs="Times New Roman"/>
-                <w:color w:val="FF80B8"/>
-                <w:sz w:val="26"/>
-                <w:szCs w:val="26"/>
-                <w:lang w:val="en-IN"/>
-              </w:rPr>
-              <w:t>*</w:t>
+              <w:t>**</w:t>
             </w:r>
             <w:r>
               <w:rPr>
@@ -1214,7 +1081,6 @@
               </w:rPr>
               <w:t>malloc</w:t>
             </w:r>
-            <w:proofErr w:type="gramEnd"/>
             <w:r>
               <w:rPr>
                 <w:rFonts w:ascii="Consolas" w:eastAsia="Times New Roman" w:hAnsi="Consolas" w:cs="Times New Roman"/>
@@ -1267,7 +1133,6 @@
               </w:rPr>
               <w:t xml:space="preserve"> </w:t>
             </w:r>
-            <w:proofErr w:type="spellStart"/>
             <w:r>
               <w:rPr>
                 <w:rFonts w:ascii="Consolas" w:eastAsia="Times New Roman" w:hAnsi="Consolas" w:cs="Times New Roman"/>
@@ -1278,7 +1143,6 @@
               </w:rPr>
               <w:t>sizeof</w:t>
             </w:r>
-            <w:proofErr w:type="spellEnd"/>
             <w:r>
               <w:rPr>
                 <w:rFonts w:ascii="Consolas" w:eastAsia="Times New Roman" w:hAnsi="Consolas" w:cs="Times New Roman"/>
@@ -1393,7 +1257,6 @@
               </w:rPr>
               <w:t xml:space="preserve"> </w:t>
             </w:r>
-            <w:proofErr w:type="spellStart"/>
             <w:r>
               <w:rPr>
                 <w:rFonts w:ascii="Consolas" w:eastAsia="Times New Roman" w:hAnsi="Consolas" w:cs="Times New Roman"/>
@@ -1404,7 +1267,6 @@
               </w:rPr>
               <w:t>i</w:t>
             </w:r>
-            <w:proofErr w:type="spellEnd"/>
             <w:r>
               <w:rPr>
                 <w:rFonts w:ascii="Consolas" w:eastAsia="Times New Roman" w:hAnsi="Consolas" w:cs="Times New Roman"/>
@@ -1455,7 +1317,6 @@
               </w:rPr>
               <w:t xml:space="preserve">; </w:t>
             </w:r>
-            <w:proofErr w:type="spellStart"/>
             <w:r>
               <w:rPr>
                 <w:rFonts w:ascii="Consolas" w:eastAsia="Times New Roman" w:hAnsi="Consolas" w:cs="Times New Roman"/>
@@ -1466,7 +1327,6 @@
               </w:rPr>
               <w:t>i</w:t>
             </w:r>
-            <w:proofErr w:type="spellEnd"/>
             <w:r>
               <w:rPr>
                 <w:rFonts w:ascii="Consolas" w:eastAsia="Times New Roman" w:hAnsi="Consolas" w:cs="Times New Roman"/>
@@ -1519,7 +1379,6 @@
               </w:rPr>
               <w:t xml:space="preserve">; </w:t>
             </w:r>
-            <w:proofErr w:type="spellStart"/>
             <w:r>
               <w:rPr>
                 <w:rFonts w:ascii="Consolas" w:eastAsia="Times New Roman" w:hAnsi="Consolas" w:cs="Times New Roman"/>
@@ -1530,7 +1389,6 @@
               </w:rPr>
               <w:t>i</w:t>
             </w:r>
-            <w:proofErr w:type="spellEnd"/>
             <w:r>
               <w:rPr>
                 <w:rFonts w:ascii="Consolas" w:eastAsia="Times New Roman" w:hAnsi="Consolas" w:cs="Times New Roman"/>
@@ -1595,7 +1453,6 @@
               </w:rPr>
               <w:t>[</w:t>
             </w:r>
-            <w:proofErr w:type="spellStart"/>
             <w:r>
               <w:rPr>
                 <w:rFonts w:ascii="Consolas" w:eastAsia="Times New Roman" w:hAnsi="Consolas" w:cs="Times New Roman"/>
@@ -1606,7 +1463,6 @@
               </w:rPr>
               <w:t>i</w:t>
             </w:r>
-            <w:proofErr w:type="spellEnd"/>
             <w:r>
               <w:rPr>
                 <w:rFonts w:ascii="Consolas" w:eastAsia="Times New Roman" w:hAnsi="Consolas" w:cs="Times New Roman"/>
@@ -1657,7 +1513,6 @@
               </w:rPr>
               <w:t xml:space="preserve"> </w:t>
             </w:r>
-            <w:proofErr w:type="gramStart"/>
             <w:r>
               <w:rPr>
                 <w:rFonts w:ascii="Consolas" w:eastAsia="Times New Roman" w:hAnsi="Consolas" w:cs="Times New Roman"/>
@@ -1688,7 +1543,6 @@
               </w:rPr>
               <w:t>malloc</w:t>
             </w:r>
-            <w:proofErr w:type="gramEnd"/>
             <w:r>
               <w:rPr>
                 <w:rFonts w:ascii="Consolas" w:eastAsia="Times New Roman" w:hAnsi="Consolas" w:cs="Times New Roman"/>
@@ -1741,7 +1595,6 @@
               </w:rPr>
               <w:t xml:space="preserve"> </w:t>
             </w:r>
-            <w:proofErr w:type="spellStart"/>
             <w:r>
               <w:rPr>
                 <w:rFonts w:ascii="Consolas" w:eastAsia="Times New Roman" w:hAnsi="Consolas" w:cs="Times New Roman"/>
@@ -1752,7 +1605,6 @@
               </w:rPr>
               <w:t>sizeof</w:t>
             </w:r>
-            <w:proofErr w:type="spellEnd"/>
             <w:r>
               <w:rPr>
                 <w:rFonts w:ascii="Consolas" w:eastAsia="Times New Roman" w:hAnsi="Consolas" w:cs="Times New Roman"/>
@@ -1969,8 +1821,6 @@
               </w:rPr>
               <w:t xml:space="preserve"> </w:t>
             </w:r>
-            <w:proofErr w:type="spellStart"/>
-            <w:proofErr w:type="gramStart"/>
             <w:r>
               <w:rPr>
                 <w:rFonts w:ascii="Consolas" w:eastAsia="Times New Roman" w:hAnsi="Consolas" w:cs="Times New Roman"/>
@@ -1981,7 +1831,6 @@
               </w:rPr>
               <w:t>freeMatrix</w:t>
             </w:r>
-            <w:proofErr w:type="spellEnd"/>
             <w:r>
               <w:rPr>
                 <w:rFonts w:ascii="Consolas" w:eastAsia="Times New Roman" w:hAnsi="Consolas" w:cs="Times New Roman"/>
@@ -1992,7 +1841,6 @@
               </w:rPr>
               <w:t>(</w:t>
             </w:r>
-            <w:proofErr w:type="gramEnd"/>
             <w:r>
               <w:rPr>
                 <w:rFonts w:ascii="Consolas" w:eastAsia="Times New Roman" w:hAnsi="Consolas" w:cs="Times New Roman"/>
@@ -2161,7 +2009,6 @@
               </w:rPr>
               <w:t xml:space="preserve"> </w:t>
             </w:r>
-            <w:proofErr w:type="spellStart"/>
             <w:r>
               <w:rPr>
                 <w:rFonts w:ascii="Consolas" w:eastAsia="Times New Roman" w:hAnsi="Consolas" w:cs="Times New Roman"/>
@@ -2172,7 +2019,6 @@
               </w:rPr>
               <w:t>i</w:t>
             </w:r>
-            <w:proofErr w:type="spellEnd"/>
             <w:r>
               <w:rPr>
                 <w:rFonts w:ascii="Consolas" w:eastAsia="Times New Roman" w:hAnsi="Consolas" w:cs="Times New Roman"/>
@@ -2223,7 +2069,6 @@
               </w:rPr>
               <w:t xml:space="preserve">; </w:t>
             </w:r>
-            <w:proofErr w:type="spellStart"/>
             <w:r>
               <w:rPr>
                 <w:rFonts w:ascii="Consolas" w:eastAsia="Times New Roman" w:hAnsi="Consolas" w:cs="Times New Roman"/>
@@ -2234,7 +2079,6 @@
               </w:rPr>
               <w:t>i</w:t>
             </w:r>
-            <w:proofErr w:type="spellEnd"/>
             <w:r>
               <w:rPr>
                 <w:rFonts w:ascii="Consolas" w:eastAsia="Times New Roman" w:hAnsi="Consolas" w:cs="Times New Roman"/>
@@ -2287,7 +2131,6 @@
               </w:rPr>
               <w:t xml:space="preserve">; </w:t>
             </w:r>
-            <w:proofErr w:type="spellStart"/>
             <w:r>
               <w:rPr>
                 <w:rFonts w:ascii="Consolas" w:eastAsia="Times New Roman" w:hAnsi="Consolas" w:cs="Times New Roman"/>
@@ -2298,7 +2141,6 @@
               </w:rPr>
               <w:t>i</w:t>
             </w:r>
-            <w:proofErr w:type="spellEnd"/>
             <w:r>
               <w:rPr>
                 <w:rFonts w:ascii="Consolas" w:eastAsia="Times New Roman" w:hAnsi="Consolas" w:cs="Times New Roman"/>
@@ -2385,7 +2227,6 @@
               </w:rPr>
               <w:t>[</w:t>
             </w:r>
-            <w:proofErr w:type="spellStart"/>
             <w:r>
               <w:rPr>
                 <w:rFonts w:ascii="Consolas" w:eastAsia="Times New Roman" w:hAnsi="Consolas" w:cs="Times New Roman"/>
@@ -2396,7 +2237,6 @@
               </w:rPr>
               <w:t>i</w:t>
             </w:r>
-            <w:proofErr w:type="spellEnd"/>
             <w:r>
               <w:rPr>
                 <w:rFonts w:ascii="Consolas" w:eastAsia="Times New Roman" w:hAnsi="Consolas" w:cs="Times New Roman"/>
@@ -2595,8 +2435,6 @@
               </w:rPr>
               <w:t xml:space="preserve"> </w:t>
             </w:r>
-            <w:proofErr w:type="spellStart"/>
-            <w:proofErr w:type="gramStart"/>
             <w:r>
               <w:rPr>
                 <w:rFonts w:ascii="Consolas" w:eastAsia="Times New Roman" w:hAnsi="Consolas" w:cs="Times New Roman"/>
@@ -2607,7 +2445,6 @@
               </w:rPr>
               <w:t>generateRandomMatrices</w:t>
             </w:r>
-            <w:proofErr w:type="spellEnd"/>
             <w:r>
               <w:rPr>
                 <w:rFonts w:ascii="Consolas" w:eastAsia="Times New Roman" w:hAnsi="Consolas" w:cs="Times New Roman"/>
@@ -2618,7 +2455,6 @@
               </w:rPr>
               <w:t>(</w:t>
             </w:r>
-            <w:proofErr w:type="gramEnd"/>
             <w:r>
               <w:rPr>
                 <w:rFonts w:ascii="Consolas" w:eastAsia="Times New Roman" w:hAnsi="Consolas" w:cs="Times New Roman"/>
@@ -2797,7 +2633,6 @@
               </w:rPr>
               <w:t xml:space="preserve"> </w:t>
             </w:r>
-            <w:proofErr w:type="spellStart"/>
             <w:r>
               <w:rPr>
                 <w:rFonts w:ascii="Consolas" w:eastAsia="Times New Roman" w:hAnsi="Consolas" w:cs="Times New Roman"/>
@@ -2808,7 +2643,6 @@
               </w:rPr>
               <w:t>i</w:t>
             </w:r>
-            <w:proofErr w:type="spellEnd"/>
             <w:r>
               <w:rPr>
                 <w:rFonts w:ascii="Consolas" w:eastAsia="Times New Roman" w:hAnsi="Consolas" w:cs="Times New Roman"/>
@@ -2859,7 +2693,6 @@
               </w:rPr>
               <w:t xml:space="preserve">; </w:t>
             </w:r>
-            <w:proofErr w:type="spellStart"/>
             <w:r>
               <w:rPr>
                 <w:rFonts w:ascii="Consolas" w:eastAsia="Times New Roman" w:hAnsi="Consolas" w:cs="Times New Roman"/>
@@ -2870,7 +2703,6 @@
               </w:rPr>
               <w:t>i</w:t>
             </w:r>
-            <w:proofErr w:type="spellEnd"/>
             <w:r>
               <w:rPr>
                 <w:rFonts w:ascii="Consolas" w:eastAsia="Times New Roman" w:hAnsi="Consolas" w:cs="Times New Roman"/>
@@ -2921,7 +2753,6 @@
               </w:rPr>
               <w:t xml:space="preserve">; </w:t>
             </w:r>
-            <w:proofErr w:type="spellStart"/>
             <w:r>
               <w:rPr>
                 <w:rFonts w:ascii="Consolas" w:eastAsia="Times New Roman" w:hAnsi="Consolas" w:cs="Times New Roman"/>
@@ -2932,7 +2763,6 @@
               </w:rPr>
               <w:t>i</w:t>
             </w:r>
-            <w:proofErr w:type="spellEnd"/>
             <w:r>
               <w:rPr>
                 <w:rFonts w:ascii="Consolas" w:eastAsia="Times New Roman" w:hAnsi="Consolas" w:cs="Times New Roman"/>
@@ -2975,7 +2805,6 @@
                 <w:szCs w:val="26"/>
                 <w:lang w:val="en-IN"/>
               </w:rPr>
-              <w:lastRenderedPageBreak/>
               <w:t xml:space="preserve">        </w:t>
             </w:r>
             <w:r>
@@ -3060,7 +2889,6 @@
               </w:rPr>
               <w:t>[</w:t>
             </w:r>
-            <w:proofErr w:type="spellStart"/>
             <w:r>
               <w:rPr>
                 <w:rFonts w:ascii="Consolas" w:eastAsia="Times New Roman" w:hAnsi="Consolas" w:cs="Times New Roman"/>
@@ -3071,7 +2899,6 @@
               </w:rPr>
               <w:t>i</w:t>
             </w:r>
-            <w:proofErr w:type="spellEnd"/>
             <w:r>
               <w:rPr>
                 <w:rFonts w:ascii="Consolas" w:eastAsia="Times New Roman" w:hAnsi="Consolas" w:cs="Times New Roman"/>
@@ -3104,6 +2931,7 @@
                 <w:szCs w:val="26"/>
                 <w:lang w:val="en-IN"/>
               </w:rPr>
+              <w:lastRenderedPageBreak/>
               <w:t xml:space="preserve">        </w:t>
             </w:r>
             <w:r>
@@ -3166,7 +2994,6 @@
               </w:rPr>
               <w:t xml:space="preserve"> </w:t>
             </w:r>
-            <w:proofErr w:type="gramStart"/>
             <w:r>
               <w:rPr>
                 <w:rFonts w:ascii="Consolas" w:eastAsia="Times New Roman" w:hAnsi="Consolas" w:cs="Times New Roman"/>
@@ -3189,8 +3016,6 @@
               </w:rPr>
               <w:t>[</w:t>
             </w:r>
-            <w:proofErr w:type="spellStart"/>
-            <w:proofErr w:type="gramEnd"/>
             <w:r>
               <w:rPr>
                 <w:rFonts w:ascii="Consolas" w:eastAsia="Times New Roman" w:hAnsi="Consolas" w:cs="Times New Roman"/>
@@ -3201,7 +3026,6 @@
               </w:rPr>
               <w:t>i</w:t>
             </w:r>
-            <w:proofErr w:type="spellEnd"/>
             <w:r>
               <w:rPr>
                 <w:rFonts w:ascii="Consolas" w:eastAsia="Times New Roman" w:hAnsi="Consolas" w:cs="Times New Roman"/>
@@ -3298,7 +3122,6 @@
               </w:rPr>
               <w:t>[</w:t>
             </w:r>
-            <w:proofErr w:type="spellStart"/>
             <w:r>
               <w:rPr>
                 <w:rFonts w:ascii="Consolas" w:eastAsia="Times New Roman" w:hAnsi="Consolas" w:cs="Times New Roman"/>
@@ -3309,7 +3132,6 @@
               </w:rPr>
               <w:t>i</w:t>
             </w:r>
-            <w:proofErr w:type="spellEnd"/>
             <w:r>
               <w:rPr>
                 <w:rFonts w:ascii="Consolas" w:eastAsia="Times New Roman" w:hAnsi="Consolas" w:cs="Times New Roman"/>
@@ -3340,8 +3162,6 @@
               </w:rPr>
               <w:t xml:space="preserve"> </w:t>
             </w:r>
-            <w:proofErr w:type="spellStart"/>
-            <w:proofErr w:type="gramStart"/>
             <w:r>
               <w:rPr>
                 <w:rFonts w:ascii="Consolas" w:eastAsia="Times New Roman" w:hAnsi="Consolas" w:cs="Times New Roman"/>
@@ -3352,7 +3172,6 @@
               </w:rPr>
               <w:t>allocateMatrix</w:t>
             </w:r>
-            <w:proofErr w:type="spellEnd"/>
             <w:r>
               <w:rPr>
                 <w:rFonts w:ascii="Consolas" w:eastAsia="Times New Roman" w:hAnsi="Consolas" w:cs="Times New Roman"/>
@@ -3363,7 +3182,6 @@
               </w:rPr>
               <w:t>(</w:t>
             </w:r>
-            <w:proofErr w:type="gramEnd"/>
             <w:r>
               <w:rPr>
                 <w:rFonts w:ascii="Consolas" w:eastAsia="Times New Roman" w:hAnsi="Consolas" w:cs="Times New Roman"/>
@@ -3878,7 +3696,6 @@
               </w:rPr>
               <w:t>[</w:t>
             </w:r>
-            <w:proofErr w:type="spellStart"/>
             <w:r>
               <w:rPr>
                 <w:rFonts w:ascii="Consolas" w:eastAsia="Times New Roman" w:hAnsi="Consolas" w:cs="Times New Roman"/>
@@ -3889,7 +3706,6 @@
               </w:rPr>
               <w:t>i</w:t>
             </w:r>
-            <w:proofErr w:type="spellEnd"/>
             <w:r>
               <w:rPr>
                 <w:rFonts w:ascii="Consolas" w:eastAsia="Times New Roman" w:hAnsi="Consolas" w:cs="Times New Roman"/>
@@ -3960,7 +3776,6 @@
               </w:rPr>
               <w:t xml:space="preserve"> </w:t>
             </w:r>
-            <w:proofErr w:type="gramStart"/>
             <w:r>
               <w:rPr>
                 <w:rFonts w:ascii="Consolas" w:eastAsia="Times New Roman" w:hAnsi="Consolas" w:cs="Times New Roman"/>
@@ -3979,18 +3794,7 @@
                 <w:szCs w:val="26"/>
                 <w:lang w:val="en-IN"/>
               </w:rPr>
-              <w:t>(</w:t>
-            </w:r>
-            <w:proofErr w:type="gramEnd"/>
-            <w:r>
-              <w:rPr>
-                <w:rFonts w:ascii="Consolas" w:eastAsia="Times New Roman" w:hAnsi="Consolas" w:cs="Times New Roman"/>
-                <w:color w:val="CCE3F5"/>
-                <w:sz w:val="26"/>
-                <w:szCs w:val="26"/>
-                <w:lang w:val="en-IN"/>
-              </w:rPr>
-              <w:t xml:space="preserve">) </w:t>
+              <w:t xml:space="preserve">() </w:t>
             </w:r>
             <w:r>
               <w:rPr>
@@ -4214,8 +4018,6 @@
               </w:rPr>
               <w:t xml:space="preserve"> </w:t>
             </w:r>
-            <w:proofErr w:type="spellStart"/>
-            <w:proofErr w:type="gramStart"/>
             <w:r>
               <w:rPr>
                 <w:rFonts w:ascii="Consolas" w:eastAsia="Times New Roman" w:hAnsi="Consolas" w:cs="Times New Roman"/>
@@ -4226,7 +4028,6 @@
               </w:rPr>
               <w:t>matrixChainMultiplication</w:t>
             </w:r>
-            <w:proofErr w:type="spellEnd"/>
             <w:r>
               <w:rPr>
                 <w:rFonts w:ascii="Consolas" w:eastAsia="Times New Roman" w:hAnsi="Consolas" w:cs="Times New Roman"/>
@@ -4237,7 +4038,6 @@
               </w:rPr>
               <w:t>(</w:t>
             </w:r>
-            <w:proofErr w:type="gramEnd"/>
             <w:r>
               <w:rPr>
                 <w:rFonts w:ascii="Consolas" w:eastAsia="Times New Roman" w:hAnsi="Consolas" w:cs="Times New Roman"/>
@@ -4530,7 +4330,6 @@
               </w:rPr>
               <w:t xml:space="preserve"> </w:t>
             </w:r>
-            <w:proofErr w:type="spellStart"/>
             <w:r>
               <w:rPr>
                 <w:rFonts w:ascii="Consolas" w:eastAsia="Times New Roman" w:hAnsi="Consolas" w:cs="Times New Roman"/>
@@ -4541,7 +4340,6 @@
               </w:rPr>
               <w:t>i</w:t>
             </w:r>
-            <w:proofErr w:type="spellEnd"/>
             <w:r>
               <w:rPr>
                 <w:rFonts w:ascii="Consolas" w:eastAsia="Times New Roman" w:hAnsi="Consolas" w:cs="Times New Roman"/>
@@ -4592,7 +4390,6 @@
               </w:rPr>
               <w:t xml:space="preserve">; </w:t>
             </w:r>
-            <w:proofErr w:type="spellStart"/>
             <w:r>
               <w:rPr>
                 <w:rFonts w:ascii="Consolas" w:eastAsia="Times New Roman" w:hAnsi="Consolas" w:cs="Times New Roman"/>
@@ -4603,7 +4400,6 @@
               </w:rPr>
               <w:t>i</w:t>
             </w:r>
-            <w:proofErr w:type="spellEnd"/>
             <w:r>
               <w:rPr>
                 <w:rFonts w:ascii="Consolas" w:eastAsia="Times New Roman" w:hAnsi="Consolas" w:cs="Times New Roman"/>
@@ -4656,7 +4452,6 @@
               </w:rPr>
               <w:t xml:space="preserve">; </w:t>
             </w:r>
-            <w:proofErr w:type="spellStart"/>
             <w:r>
               <w:rPr>
                 <w:rFonts w:ascii="Consolas" w:eastAsia="Times New Roman" w:hAnsi="Consolas" w:cs="Times New Roman"/>
@@ -4667,7 +4462,6 @@
               </w:rPr>
               <w:t>i</w:t>
             </w:r>
-            <w:proofErr w:type="spellEnd"/>
             <w:r>
               <w:rPr>
                 <w:rFonts w:ascii="Consolas" w:eastAsia="Times New Roman" w:hAnsi="Consolas" w:cs="Times New Roman"/>
@@ -4734,7 +4528,6 @@
               </w:rPr>
               <w:t>[</w:t>
             </w:r>
-            <w:proofErr w:type="spellStart"/>
             <w:r>
               <w:rPr>
                 <w:rFonts w:ascii="Consolas" w:eastAsia="Times New Roman" w:hAnsi="Consolas" w:cs="Times New Roman"/>
@@ -4745,7 +4538,6 @@
               </w:rPr>
               <w:t>i</w:t>
             </w:r>
-            <w:proofErr w:type="spellEnd"/>
             <w:r>
               <w:rPr>
                 <w:rFonts w:ascii="Consolas" w:eastAsia="Times New Roman" w:hAnsi="Consolas" w:cs="Times New Roman"/>
@@ -4756,7 +4548,6 @@
               </w:rPr>
               <w:t>][</w:t>
             </w:r>
-            <w:proofErr w:type="spellStart"/>
             <w:r>
               <w:rPr>
                 <w:rFonts w:ascii="Consolas" w:eastAsia="Times New Roman" w:hAnsi="Consolas" w:cs="Times New Roman"/>
@@ -4767,7 +4558,6 @@
               </w:rPr>
               <w:t>i</w:t>
             </w:r>
-            <w:proofErr w:type="spellEnd"/>
             <w:r>
               <w:rPr>
                 <w:rFonts w:ascii="Consolas" w:eastAsia="Times New Roman" w:hAnsi="Consolas" w:cs="Times New Roman"/>
@@ -5136,7 +4926,6 @@
               </w:rPr>
               <w:t xml:space="preserve"> </w:t>
             </w:r>
-            <w:proofErr w:type="spellStart"/>
             <w:r>
               <w:rPr>
                 <w:rFonts w:ascii="Consolas" w:eastAsia="Times New Roman" w:hAnsi="Consolas" w:cs="Times New Roman"/>
@@ -5147,7 +4936,6 @@
               </w:rPr>
               <w:t>i</w:t>
             </w:r>
-            <w:proofErr w:type="spellEnd"/>
             <w:r>
               <w:rPr>
                 <w:rFonts w:ascii="Consolas" w:eastAsia="Times New Roman" w:hAnsi="Consolas" w:cs="Times New Roman"/>
@@ -5198,7 +4986,6 @@
               </w:rPr>
               <w:t xml:space="preserve">; </w:t>
             </w:r>
-            <w:proofErr w:type="spellStart"/>
             <w:r>
               <w:rPr>
                 <w:rFonts w:ascii="Consolas" w:eastAsia="Times New Roman" w:hAnsi="Consolas" w:cs="Times New Roman"/>
@@ -5209,7 +4996,6 @@
               </w:rPr>
               <w:t>i</w:t>
             </w:r>
-            <w:proofErr w:type="spellEnd"/>
             <w:r>
               <w:rPr>
                 <w:rFonts w:ascii="Consolas" w:eastAsia="Times New Roman" w:hAnsi="Consolas" w:cs="Times New Roman"/>
@@ -5342,7 +5128,6 @@
               </w:rPr>
               <w:t xml:space="preserve">; </w:t>
             </w:r>
-            <w:proofErr w:type="spellStart"/>
             <w:r>
               <w:rPr>
                 <w:rFonts w:ascii="Consolas" w:eastAsia="Times New Roman" w:hAnsi="Consolas" w:cs="Times New Roman"/>
@@ -5353,7 +5138,6 @@
               </w:rPr>
               <w:t>i</w:t>
             </w:r>
-            <w:proofErr w:type="spellEnd"/>
             <w:r>
               <w:rPr>
                 <w:rFonts w:ascii="Consolas" w:eastAsia="Times New Roman" w:hAnsi="Consolas" w:cs="Times New Roman"/>
@@ -5458,7 +5242,6 @@
               </w:rPr>
               <w:t xml:space="preserve"> </w:t>
             </w:r>
-            <w:proofErr w:type="spellStart"/>
             <w:r>
               <w:rPr>
                 <w:rFonts w:ascii="Consolas" w:eastAsia="Times New Roman" w:hAnsi="Consolas" w:cs="Times New Roman"/>
@@ -5469,7 +5252,6 @@
               </w:rPr>
               <w:t>i</w:t>
             </w:r>
-            <w:proofErr w:type="spellEnd"/>
             <w:r>
               <w:rPr>
                 <w:rFonts w:ascii="Consolas" w:eastAsia="Times New Roman" w:hAnsi="Consolas" w:cs="Times New Roman"/>
@@ -5606,7 +5388,6 @@
               </w:rPr>
               <w:t>[</w:t>
             </w:r>
-            <w:proofErr w:type="spellStart"/>
             <w:r>
               <w:rPr>
                 <w:rFonts w:ascii="Consolas" w:eastAsia="Times New Roman" w:hAnsi="Consolas" w:cs="Times New Roman"/>
@@ -5617,7 +5398,6 @@
               </w:rPr>
               <w:t>i</w:t>
             </w:r>
-            <w:proofErr w:type="spellEnd"/>
             <w:r>
               <w:rPr>
                 <w:rFonts w:ascii="Consolas" w:eastAsia="Times New Roman" w:hAnsi="Consolas" w:cs="Times New Roman"/>
@@ -5792,7 +5572,6 @@
               </w:rPr>
               <w:t xml:space="preserve"> </w:t>
             </w:r>
-            <w:proofErr w:type="spellStart"/>
             <w:r>
               <w:rPr>
                 <w:rFonts w:ascii="Consolas" w:eastAsia="Times New Roman" w:hAnsi="Consolas" w:cs="Times New Roman"/>
@@ -5803,7 +5582,6 @@
               </w:rPr>
               <w:t>i</w:t>
             </w:r>
-            <w:proofErr w:type="spellEnd"/>
             <w:r>
               <w:rPr>
                 <w:rFonts w:ascii="Consolas" w:eastAsia="Times New Roman" w:hAnsi="Consolas" w:cs="Times New Roman"/>
@@ -6010,7 +5788,6 @@
               </w:rPr>
               <w:t>[</w:t>
             </w:r>
-            <w:proofErr w:type="spellStart"/>
             <w:r>
               <w:rPr>
                 <w:rFonts w:ascii="Consolas" w:eastAsia="Times New Roman" w:hAnsi="Consolas" w:cs="Times New Roman"/>
@@ -6021,7 +5798,6 @@
               </w:rPr>
               <w:t>i</w:t>
             </w:r>
-            <w:proofErr w:type="spellEnd"/>
             <w:r>
               <w:rPr>
                 <w:rFonts w:ascii="Consolas" w:eastAsia="Times New Roman" w:hAnsi="Consolas" w:cs="Times New Roman"/>
@@ -6114,7 +5890,6 @@
               </w:rPr>
               <w:t>+</w:t>
             </w:r>
-            <w:proofErr w:type="gramStart"/>
             <w:r>
               <w:rPr>
                 <w:rFonts w:ascii="Consolas" w:eastAsia="Times New Roman" w:hAnsi="Consolas" w:cs="Times New Roman"/>
@@ -6135,7 +5910,6 @@
               </w:rPr>
               <w:t>][</w:t>
             </w:r>
-            <w:proofErr w:type="gramEnd"/>
             <w:r>
               <w:rPr>
                 <w:rFonts w:ascii="Consolas" w:eastAsia="Times New Roman" w:hAnsi="Consolas" w:cs="Times New Roman"/>
@@ -6448,7 +6222,6 @@
               </w:rPr>
               <w:t>[</w:t>
             </w:r>
-            <w:proofErr w:type="spellStart"/>
             <w:r>
               <w:rPr>
                 <w:rFonts w:ascii="Consolas" w:eastAsia="Times New Roman" w:hAnsi="Consolas" w:cs="Times New Roman"/>
@@ -6459,7 +6232,6 @@
               </w:rPr>
               <w:t>i</w:t>
             </w:r>
-            <w:proofErr w:type="spellEnd"/>
             <w:r>
               <w:rPr>
                 <w:rFonts w:ascii="Consolas" w:eastAsia="Times New Roman" w:hAnsi="Consolas" w:cs="Times New Roman"/>
@@ -6536,7 +6308,6 @@
               </w:rPr>
               <w:t>[</w:t>
             </w:r>
-            <w:proofErr w:type="spellStart"/>
             <w:r>
               <w:rPr>
                 <w:rFonts w:ascii="Consolas" w:eastAsia="Times New Roman" w:hAnsi="Consolas" w:cs="Times New Roman"/>
@@ -6547,7 +6318,6 @@
               </w:rPr>
               <w:t>i</w:t>
             </w:r>
-            <w:proofErr w:type="spellEnd"/>
             <w:r>
               <w:rPr>
                 <w:rFonts w:ascii="Consolas" w:eastAsia="Times New Roman" w:hAnsi="Consolas" w:cs="Times New Roman"/>
@@ -6664,7 +6434,6 @@
               </w:rPr>
               <w:t>[</w:t>
             </w:r>
-            <w:proofErr w:type="spellStart"/>
             <w:r>
               <w:rPr>
                 <w:rFonts w:ascii="Consolas" w:eastAsia="Times New Roman" w:hAnsi="Consolas" w:cs="Times New Roman"/>
@@ -6675,7 +6444,6 @@
               </w:rPr>
               <w:t>i</w:t>
             </w:r>
-            <w:proofErr w:type="spellEnd"/>
             <w:r>
               <w:rPr>
                 <w:rFonts w:ascii="Consolas" w:eastAsia="Times New Roman" w:hAnsi="Consolas" w:cs="Times New Roman"/>
@@ -6914,7 +6682,6 @@
               </w:rPr>
               <w:t xml:space="preserve"> </w:t>
             </w:r>
-            <w:proofErr w:type="gramStart"/>
             <w:r>
               <w:rPr>
                 <w:rFonts w:ascii="Consolas" w:eastAsia="Times New Roman" w:hAnsi="Consolas" w:cs="Times New Roman"/>
@@ -6933,18 +6700,7 @@
                 <w:szCs w:val="26"/>
                 <w:lang w:val="en-IN"/>
               </w:rPr>
-              <w:t>(</w:t>
-            </w:r>
-            <w:proofErr w:type="gramEnd"/>
-            <w:r>
-              <w:rPr>
-                <w:rFonts w:ascii="Consolas" w:eastAsia="Times New Roman" w:hAnsi="Consolas" w:cs="Times New Roman"/>
-                <w:color w:val="CCE3F5"/>
-                <w:sz w:val="26"/>
-                <w:szCs w:val="26"/>
-                <w:lang w:val="en-IN"/>
-              </w:rPr>
-              <w:t>) {</w:t>
+              <w:t>() {</w:t>
             </w:r>
           </w:p>
           <w:p>
@@ -6968,10 +6724,8 @@
                 <w:szCs w:val="26"/>
                 <w:lang w:val="en-IN"/>
               </w:rPr>
-              <w:lastRenderedPageBreak/>
               <w:t xml:space="preserve">    </w:t>
             </w:r>
-            <w:proofErr w:type="spellStart"/>
             <w:r>
               <w:rPr>
                 <w:rFonts w:ascii="Consolas" w:eastAsia="Times New Roman" w:hAnsi="Consolas" w:cs="Times New Roman"/>
@@ -6982,7 +6736,6 @@
               </w:rPr>
               <w:t>srand</w:t>
             </w:r>
-            <w:proofErr w:type="spellEnd"/>
             <w:r>
               <w:rPr>
                 <w:rFonts w:ascii="Consolas" w:eastAsia="Times New Roman" w:hAnsi="Consolas" w:cs="Times New Roman"/>
@@ -6993,7 +6746,6 @@
               </w:rPr>
               <w:t>(</w:t>
             </w:r>
-            <w:proofErr w:type="gramStart"/>
             <w:r>
               <w:rPr>
                 <w:rFonts w:ascii="Consolas" w:eastAsia="Times New Roman" w:hAnsi="Consolas" w:cs="Times New Roman"/>
@@ -7014,7 +6766,6 @@
               </w:rPr>
               <w:t>(</w:t>
             </w:r>
-            <w:proofErr w:type="gramEnd"/>
             <w:r>
               <w:rPr>
                 <w:rFonts w:ascii="Consolas" w:eastAsia="Times New Roman" w:hAnsi="Consolas" w:cs="Times New Roman"/>
@@ -7129,7 +6880,6 @@
               </w:rPr>
               <w:t xml:space="preserve"> </w:t>
             </w:r>
-            <w:proofErr w:type="gramStart"/>
             <w:r>
               <w:rPr>
                 <w:rFonts w:ascii="Consolas" w:eastAsia="Times New Roman" w:hAnsi="Consolas" w:cs="Times New Roman"/>
@@ -7150,7 +6900,6 @@
               </w:rPr>
               <w:t>[</w:t>
             </w:r>
-            <w:proofErr w:type="gramEnd"/>
             <w:r>
               <w:rPr>
                 <w:rFonts w:ascii="Consolas" w:eastAsia="Times New Roman" w:hAnsi="Consolas" w:cs="Times New Roman"/>
@@ -7247,7 +6996,6 @@
               </w:rPr>
               <w:t xml:space="preserve">    </w:t>
             </w:r>
-            <w:proofErr w:type="gramStart"/>
             <w:r>
               <w:rPr>
                 <w:rFonts w:ascii="Consolas" w:eastAsia="Times New Roman" w:hAnsi="Consolas" w:cs="Times New Roman"/>
@@ -7268,7 +7016,6 @@
               </w:rPr>
               <w:t>(</w:t>
             </w:r>
-            <w:proofErr w:type="gramEnd"/>
             <w:r>
               <w:rPr>
                 <w:rFonts w:ascii="Consolas" w:eastAsia="Times New Roman" w:hAnsi="Consolas" w:cs="Times New Roman"/>
@@ -7373,7 +7120,6 @@
               </w:rPr>
               <w:t xml:space="preserve"> </w:t>
             </w:r>
-            <w:proofErr w:type="spellStart"/>
             <w:r>
               <w:rPr>
                 <w:rFonts w:ascii="Consolas" w:eastAsia="Times New Roman" w:hAnsi="Consolas" w:cs="Times New Roman"/>
@@ -7384,7 +7130,6 @@
               </w:rPr>
               <w:t>i</w:t>
             </w:r>
-            <w:proofErr w:type="spellEnd"/>
             <w:r>
               <w:rPr>
                 <w:rFonts w:ascii="Consolas" w:eastAsia="Times New Roman" w:hAnsi="Consolas" w:cs="Times New Roman"/>
@@ -7435,7 +7180,6 @@
               </w:rPr>
               <w:t xml:space="preserve">; </w:t>
             </w:r>
-            <w:proofErr w:type="spellStart"/>
             <w:r>
               <w:rPr>
                 <w:rFonts w:ascii="Consolas" w:eastAsia="Times New Roman" w:hAnsi="Consolas" w:cs="Times New Roman"/>
@@ -7446,7 +7190,6 @@
               </w:rPr>
               <w:t>i</w:t>
             </w:r>
-            <w:proofErr w:type="spellEnd"/>
             <w:r>
               <w:rPr>
                 <w:rFonts w:ascii="Consolas" w:eastAsia="Times New Roman" w:hAnsi="Consolas" w:cs="Times New Roman"/>
@@ -7497,7 +7240,6 @@
               </w:rPr>
               <w:t xml:space="preserve">; </w:t>
             </w:r>
-            <w:proofErr w:type="spellStart"/>
             <w:r>
               <w:rPr>
                 <w:rFonts w:ascii="Consolas" w:eastAsia="Times New Roman" w:hAnsi="Consolas" w:cs="Times New Roman"/>
@@ -7508,7 +7250,6 @@
               </w:rPr>
               <w:t>i</w:t>
             </w:r>
-            <w:proofErr w:type="spellEnd"/>
             <w:r>
               <w:rPr>
                 <w:rFonts w:ascii="Consolas" w:eastAsia="Times New Roman" w:hAnsi="Consolas" w:cs="Times New Roman"/>
@@ -7573,7 +7314,6 @@
               </w:rPr>
               <w:t>[</w:t>
             </w:r>
-            <w:proofErr w:type="spellStart"/>
             <w:r>
               <w:rPr>
                 <w:rFonts w:ascii="Consolas" w:eastAsia="Times New Roman" w:hAnsi="Consolas" w:cs="Times New Roman"/>
@@ -7584,7 +7324,6 @@
               </w:rPr>
               <w:t>i</w:t>
             </w:r>
-            <w:proofErr w:type="spellEnd"/>
             <w:r>
               <w:rPr>
                 <w:rFonts w:ascii="Consolas" w:eastAsia="Times New Roman" w:hAnsi="Consolas" w:cs="Times New Roman"/>
@@ -7615,7 +7354,6 @@
               </w:rPr>
               <w:t xml:space="preserve"> </w:t>
             </w:r>
-            <w:proofErr w:type="gramStart"/>
             <w:r>
               <w:rPr>
                 <w:rFonts w:ascii="Consolas" w:eastAsia="Times New Roman" w:hAnsi="Consolas" w:cs="Times New Roman"/>
@@ -7634,18 +7372,7 @@
                 <w:szCs w:val="26"/>
                 <w:lang w:val="en-IN"/>
               </w:rPr>
-              <w:t>(</w:t>
-            </w:r>
-            <w:proofErr w:type="gramEnd"/>
-            <w:r>
-              <w:rPr>
-                <w:rFonts w:ascii="Consolas" w:eastAsia="Times New Roman" w:hAnsi="Consolas" w:cs="Times New Roman"/>
-                <w:color w:val="CCE3F5"/>
-                <w:sz w:val="26"/>
-                <w:szCs w:val="26"/>
-                <w:lang w:val="en-IN"/>
-              </w:rPr>
-              <w:t xml:space="preserve">) </w:t>
+              <w:t xml:space="preserve">() </w:t>
             </w:r>
             <w:r>
               <w:rPr>
@@ -7763,7 +7490,6 @@
               </w:rPr>
               <w:t xml:space="preserve">        </w:t>
             </w:r>
-            <w:proofErr w:type="gramStart"/>
             <w:r>
               <w:rPr>
                 <w:rFonts w:ascii="Consolas" w:eastAsia="Times New Roman" w:hAnsi="Consolas" w:cs="Times New Roman"/>
@@ -7784,7 +7510,6 @@
               </w:rPr>
               <w:t>(</w:t>
             </w:r>
-            <w:proofErr w:type="gramEnd"/>
             <w:r>
               <w:rPr>
                 <w:rFonts w:ascii="Consolas" w:eastAsia="Times New Roman" w:hAnsi="Consolas" w:cs="Times New Roman"/>
@@ -7793,18 +7518,147 @@
                 <w:szCs w:val="26"/>
                 <w:lang w:val="en-IN"/>
               </w:rPr>
+              <w:t>"M</w:t>
+            </w:r>
+            <w:r>
+              <w:rPr>
+                <w:rFonts w:ascii="Consolas" w:eastAsia="Times New Roman" w:hAnsi="Consolas" w:cs="Times New Roman"/>
+                <w:color w:val="84FF83"/>
+                <w:sz w:val="26"/>
+                <w:szCs w:val="26"/>
+                <w:lang w:val="en-IN"/>
+              </w:rPr>
+              <w:t>%d</w:t>
+            </w:r>
+            <w:r>
+              <w:rPr>
+                <w:rFonts w:ascii="Consolas" w:eastAsia="Times New Roman" w:hAnsi="Consolas" w:cs="Times New Roman"/>
+                <w:color w:val="B083FF"/>
+                <w:sz w:val="26"/>
+                <w:szCs w:val="26"/>
+                <w:lang w:val="en-IN"/>
+              </w:rPr>
+              <w:t xml:space="preserve">: </w:t>
+            </w:r>
+            <w:r>
+              <w:rPr>
+                <w:rFonts w:ascii="Consolas" w:eastAsia="Times New Roman" w:hAnsi="Consolas" w:cs="Times New Roman"/>
+                <w:color w:val="84FF83"/>
+                <w:sz w:val="26"/>
+                <w:szCs w:val="26"/>
+                <w:lang w:val="en-IN"/>
+              </w:rPr>
+              <w:t>%2d</w:t>
+            </w:r>
+            <w:r>
+              <w:rPr>
+                <w:rFonts w:ascii="Consolas" w:eastAsia="Times New Roman" w:hAnsi="Consolas" w:cs="Times New Roman"/>
+                <w:color w:val="B083FF"/>
+                <w:sz w:val="26"/>
+                <w:szCs w:val="26"/>
+                <w:lang w:val="en-IN"/>
+              </w:rPr>
+              <w:t xml:space="preserve"> x </w:t>
+            </w:r>
+            <w:r>
+              <w:rPr>
+                <w:rFonts w:ascii="Consolas" w:eastAsia="Times New Roman" w:hAnsi="Consolas" w:cs="Times New Roman"/>
+                <w:color w:val="84FF83"/>
+                <w:sz w:val="26"/>
+                <w:szCs w:val="26"/>
+                <w:lang w:val="en-IN"/>
+              </w:rPr>
+              <w:t>%2d</w:t>
+            </w:r>
+            <w:r>
+              <w:rPr>
+                <w:rFonts w:ascii="Consolas" w:eastAsia="Times New Roman" w:hAnsi="Consolas" w:cs="Times New Roman"/>
+                <w:color w:val="83C5FF"/>
+                <w:sz w:val="26"/>
+                <w:szCs w:val="26"/>
+                <w:lang w:val="en-IN"/>
+              </w:rPr>
+              <w:t>\n</w:t>
+            </w:r>
+            <w:r>
+              <w:rPr>
+                <w:rFonts w:ascii="Consolas" w:eastAsia="Times New Roman" w:hAnsi="Consolas" w:cs="Times New Roman"/>
+                <w:color w:val="B083FF"/>
+                <w:sz w:val="26"/>
+                <w:szCs w:val="26"/>
+                <w:lang w:val="en-IN"/>
+              </w:rPr>
               <w:t>"</w:t>
             </w:r>
-            <w:proofErr w:type="spellStart"/>
-            <w:r>
-              <w:rPr>
-                <w:rFonts w:ascii="Consolas" w:eastAsia="Times New Roman" w:hAnsi="Consolas" w:cs="Times New Roman"/>
-                <w:color w:val="B083FF"/>
-                <w:sz w:val="26"/>
-                <w:szCs w:val="26"/>
-                <w:lang w:val="en-IN"/>
-              </w:rPr>
-              <w:t>M</w:t>
+            <w:r>
+              <w:rPr>
+                <w:rFonts w:ascii="Consolas" w:eastAsia="Times New Roman" w:hAnsi="Consolas" w:cs="Times New Roman"/>
+                <w:color w:val="CCE3F5"/>
+                <w:sz w:val="26"/>
+                <w:szCs w:val="26"/>
+                <w:lang w:val="en-IN"/>
+              </w:rPr>
+              <w:t xml:space="preserve">, </w:t>
+            </w:r>
+            <w:r>
+              <w:rPr>
+                <w:rFonts w:ascii="Consolas" w:eastAsia="Times New Roman" w:hAnsi="Consolas" w:cs="Times New Roman"/>
+                <w:color w:val="00FFAB"/>
+                <w:sz w:val="26"/>
+                <w:szCs w:val="26"/>
+                <w:lang w:val="en-IN"/>
+              </w:rPr>
+              <w:t>i</w:t>
+            </w:r>
+            <w:r>
+              <w:rPr>
+                <w:rFonts w:ascii="Consolas" w:eastAsia="Times New Roman" w:hAnsi="Consolas" w:cs="Times New Roman"/>
+                <w:color w:val="CCE3F5"/>
+                <w:sz w:val="26"/>
+                <w:szCs w:val="26"/>
+                <w:lang w:val="en-IN"/>
+              </w:rPr>
+              <w:t xml:space="preserve">, </w:t>
+            </w:r>
+            <w:r>
+              <w:rPr>
+                <w:rFonts w:ascii="Consolas" w:eastAsia="Times New Roman" w:hAnsi="Consolas" w:cs="Times New Roman"/>
+                <w:color w:val="00FFAB"/>
+                <w:sz w:val="26"/>
+                <w:szCs w:val="26"/>
+                <w:lang w:val="en-IN"/>
+              </w:rPr>
+              <w:t>dims</w:t>
+            </w:r>
+            <w:r>
+              <w:rPr>
+                <w:rFonts w:ascii="Consolas" w:eastAsia="Times New Roman" w:hAnsi="Consolas" w:cs="Times New Roman"/>
+                <w:color w:val="CCE3F5"/>
+                <w:sz w:val="26"/>
+                <w:szCs w:val="26"/>
+                <w:lang w:val="en-IN"/>
+              </w:rPr>
+              <w:t>[</w:t>
+            </w:r>
+            <w:r>
+              <w:rPr>
+                <w:rFonts w:ascii="Consolas" w:eastAsia="Times New Roman" w:hAnsi="Consolas" w:cs="Times New Roman"/>
+                <w:color w:val="00FFAB"/>
+                <w:sz w:val="26"/>
+                <w:szCs w:val="26"/>
+                <w:lang w:val="en-IN"/>
+              </w:rPr>
+              <w:t>i</w:t>
+            </w:r>
+            <w:r>
+              <w:rPr>
+                <w:rFonts w:ascii="Consolas" w:eastAsia="Times New Roman" w:hAnsi="Consolas" w:cs="Times New Roman"/>
+                <w:color w:val="FF80B8"/>
+                <w:sz w:val="26"/>
+                <w:szCs w:val="26"/>
+                <w:lang w:val="en-IN"/>
+              </w:rPr>
+              <w:t>-</w:t>
             </w:r>
             <w:r>
               <w:rPr>
@@ -7814,80 +7668,38 @@
                 <w:szCs w:val="26"/>
                 <w:lang w:val="en-IN"/>
               </w:rPr>
-              <w:t>%d</w:t>
-            </w:r>
-            <w:proofErr w:type="spellEnd"/>
-            <w:r>
-              <w:rPr>
-                <w:rFonts w:ascii="Consolas" w:eastAsia="Times New Roman" w:hAnsi="Consolas" w:cs="Times New Roman"/>
-                <w:color w:val="B083FF"/>
-                <w:sz w:val="26"/>
-                <w:szCs w:val="26"/>
-                <w:lang w:val="en-IN"/>
-              </w:rPr>
-              <w:t xml:space="preserve">: </w:t>
-            </w:r>
-            <w:r>
-              <w:rPr>
-                <w:rFonts w:ascii="Consolas" w:eastAsia="Times New Roman" w:hAnsi="Consolas" w:cs="Times New Roman"/>
-                <w:color w:val="84FF83"/>
-                <w:sz w:val="26"/>
-                <w:szCs w:val="26"/>
-                <w:lang w:val="en-IN"/>
-              </w:rPr>
-              <w:t>%2d</w:t>
-            </w:r>
-            <w:r>
-              <w:rPr>
-                <w:rFonts w:ascii="Consolas" w:eastAsia="Times New Roman" w:hAnsi="Consolas" w:cs="Times New Roman"/>
-                <w:color w:val="B083FF"/>
-                <w:sz w:val="26"/>
-                <w:szCs w:val="26"/>
-                <w:lang w:val="en-IN"/>
-              </w:rPr>
-              <w:t xml:space="preserve"> x </w:t>
-            </w:r>
-            <w:r>
-              <w:rPr>
-                <w:rFonts w:ascii="Consolas" w:eastAsia="Times New Roman" w:hAnsi="Consolas" w:cs="Times New Roman"/>
-                <w:color w:val="84FF83"/>
-                <w:sz w:val="26"/>
-                <w:szCs w:val="26"/>
-                <w:lang w:val="en-IN"/>
-              </w:rPr>
-              <w:t>%2d</w:t>
-            </w:r>
-            <w:r>
-              <w:rPr>
-                <w:rFonts w:ascii="Consolas" w:eastAsia="Times New Roman" w:hAnsi="Consolas" w:cs="Times New Roman"/>
-                <w:color w:val="83C5FF"/>
-                <w:sz w:val="26"/>
-                <w:szCs w:val="26"/>
-                <w:lang w:val="en-IN"/>
-              </w:rPr>
-              <w:t>\n</w:t>
-            </w:r>
-            <w:r>
-              <w:rPr>
-                <w:rFonts w:ascii="Consolas" w:eastAsia="Times New Roman" w:hAnsi="Consolas" w:cs="Times New Roman"/>
-                <w:color w:val="B083FF"/>
-                <w:sz w:val="26"/>
-                <w:szCs w:val="26"/>
-                <w:lang w:val="en-IN"/>
-              </w:rPr>
-              <w:t>"</w:t>
-            </w:r>
-            <w:r>
-              <w:rPr>
-                <w:rFonts w:ascii="Consolas" w:eastAsia="Times New Roman" w:hAnsi="Consolas" w:cs="Times New Roman"/>
-                <w:color w:val="CCE3F5"/>
-                <w:sz w:val="26"/>
-                <w:szCs w:val="26"/>
-                <w:lang w:val="en-IN"/>
-              </w:rPr>
-              <w:t xml:space="preserve">, </w:t>
-            </w:r>
-            <w:proofErr w:type="spellStart"/>
+              <w:t>1</w:t>
+            </w:r>
+            <w:r>
+              <w:rPr>
+                <w:rFonts w:ascii="Consolas" w:eastAsia="Times New Roman" w:hAnsi="Consolas" w:cs="Times New Roman"/>
+                <w:color w:val="CCE3F5"/>
+                <w:sz w:val="26"/>
+                <w:szCs w:val="26"/>
+                <w:lang w:val="en-IN"/>
+              </w:rPr>
+              <w:t xml:space="preserve">], </w:t>
+            </w:r>
+            <w:r>
+              <w:rPr>
+                <w:rFonts w:ascii="Consolas" w:eastAsia="Times New Roman" w:hAnsi="Consolas" w:cs="Times New Roman"/>
+                <w:color w:val="00FFAB"/>
+                <w:sz w:val="26"/>
+                <w:szCs w:val="26"/>
+                <w:lang w:val="en-IN"/>
+              </w:rPr>
+              <w:t>dims</w:t>
+            </w:r>
+            <w:r>
+              <w:rPr>
+                <w:rFonts w:ascii="Consolas" w:eastAsia="Times New Roman" w:hAnsi="Consolas" w:cs="Times New Roman"/>
+                <w:color w:val="CCE3F5"/>
+                <w:sz w:val="26"/>
+                <w:szCs w:val="26"/>
+                <w:lang w:val="en-IN"/>
+              </w:rPr>
+              <w:t>[</w:t>
+            </w:r>
             <w:r>
               <w:rPr>
                 <w:rFonts w:ascii="Consolas" w:eastAsia="Times New Roman" w:hAnsi="Consolas" w:cs="Times New Roman"/>
@@ -7898,109 +7710,6 @@
               </w:rPr>
               <w:t>i</w:t>
             </w:r>
-            <w:proofErr w:type="spellEnd"/>
-            <w:r>
-              <w:rPr>
-                <w:rFonts w:ascii="Consolas" w:eastAsia="Times New Roman" w:hAnsi="Consolas" w:cs="Times New Roman"/>
-                <w:color w:val="CCE3F5"/>
-                <w:sz w:val="26"/>
-                <w:szCs w:val="26"/>
-                <w:lang w:val="en-IN"/>
-              </w:rPr>
-              <w:t xml:space="preserve">, </w:t>
-            </w:r>
-            <w:r>
-              <w:rPr>
-                <w:rFonts w:ascii="Consolas" w:eastAsia="Times New Roman" w:hAnsi="Consolas" w:cs="Times New Roman"/>
-                <w:color w:val="00FFAB"/>
-                <w:sz w:val="26"/>
-                <w:szCs w:val="26"/>
-                <w:lang w:val="en-IN"/>
-              </w:rPr>
-              <w:t>dims</w:t>
-            </w:r>
-            <w:r>
-              <w:rPr>
-                <w:rFonts w:ascii="Consolas" w:eastAsia="Times New Roman" w:hAnsi="Consolas" w:cs="Times New Roman"/>
-                <w:color w:val="CCE3F5"/>
-                <w:sz w:val="26"/>
-                <w:szCs w:val="26"/>
-                <w:lang w:val="en-IN"/>
-              </w:rPr>
-              <w:t>[</w:t>
-            </w:r>
-            <w:r>
-              <w:rPr>
-                <w:rFonts w:ascii="Consolas" w:eastAsia="Times New Roman" w:hAnsi="Consolas" w:cs="Times New Roman"/>
-                <w:color w:val="00FFAB"/>
-                <w:sz w:val="26"/>
-                <w:szCs w:val="26"/>
-                <w:lang w:val="en-IN"/>
-              </w:rPr>
-              <w:t>i</w:t>
-            </w:r>
-            <w:r>
-              <w:rPr>
-                <w:rFonts w:ascii="Consolas" w:eastAsia="Times New Roman" w:hAnsi="Consolas" w:cs="Times New Roman"/>
-                <w:color w:val="FF80B8"/>
-                <w:sz w:val="26"/>
-                <w:szCs w:val="26"/>
-                <w:lang w:val="en-IN"/>
-              </w:rPr>
-              <w:t>-</w:t>
-            </w:r>
-            <w:r>
-              <w:rPr>
-                <w:rFonts w:ascii="Consolas" w:eastAsia="Times New Roman" w:hAnsi="Consolas" w:cs="Times New Roman"/>
-                <w:color w:val="84FF83"/>
-                <w:sz w:val="26"/>
-                <w:szCs w:val="26"/>
-                <w:lang w:val="en-IN"/>
-              </w:rPr>
-              <w:t>1</w:t>
-            </w:r>
-            <w:r>
-              <w:rPr>
-                <w:rFonts w:ascii="Consolas" w:eastAsia="Times New Roman" w:hAnsi="Consolas" w:cs="Times New Roman"/>
-                <w:color w:val="CCE3F5"/>
-                <w:sz w:val="26"/>
-                <w:szCs w:val="26"/>
-                <w:lang w:val="en-IN"/>
-              </w:rPr>
-              <w:t xml:space="preserve">], </w:t>
-            </w:r>
-            <w:r>
-              <w:rPr>
-                <w:rFonts w:ascii="Consolas" w:eastAsia="Times New Roman" w:hAnsi="Consolas" w:cs="Times New Roman"/>
-                <w:color w:val="00FFAB"/>
-                <w:sz w:val="26"/>
-                <w:szCs w:val="26"/>
-                <w:lang w:val="en-IN"/>
-              </w:rPr>
-              <w:t>dims</w:t>
-            </w:r>
-            <w:r>
-              <w:rPr>
-                <w:rFonts w:ascii="Consolas" w:eastAsia="Times New Roman" w:hAnsi="Consolas" w:cs="Times New Roman"/>
-                <w:color w:val="CCE3F5"/>
-                <w:sz w:val="26"/>
-                <w:szCs w:val="26"/>
-                <w:lang w:val="en-IN"/>
-              </w:rPr>
-              <w:t>[</w:t>
-            </w:r>
-            <w:proofErr w:type="spellStart"/>
-            <w:r>
-              <w:rPr>
-                <w:rFonts w:ascii="Consolas" w:eastAsia="Times New Roman" w:hAnsi="Consolas" w:cs="Times New Roman"/>
-                <w:color w:val="00FFAB"/>
-                <w:sz w:val="26"/>
-                <w:szCs w:val="26"/>
-                <w:lang w:val="en-IN"/>
-              </w:rPr>
-              <w:t>i</w:t>
-            </w:r>
-            <w:proofErr w:type="spellEnd"/>
             <w:r>
               <w:rPr>
                 <w:rFonts w:ascii="Consolas" w:eastAsia="Times New Roman" w:hAnsi="Consolas" w:cs="Times New Roman"/>
@@ -8207,9 +7916,58 @@
                 <w:szCs w:val="26"/>
                 <w:lang w:val="en-IN"/>
               </w:rPr>
-              <w:t>**</w:t>
-            </w:r>
-            <w:proofErr w:type="gramStart"/>
+              <w:t>***</w:t>
+            </w:r>
+            <w:r>
+              <w:rPr>
+                <w:rFonts w:ascii="Consolas" w:eastAsia="Times New Roman" w:hAnsi="Consolas" w:cs="Times New Roman"/>
+                <w:color w:val="CCE3F5"/>
+                <w:sz w:val="26"/>
+                <w:szCs w:val="26"/>
+                <w:lang w:val="en-IN"/>
+              </w:rPr>
+              <w:t>)</w:t>
+            </w:r>
+            <w:r>
+              <w:rPr>
+                <w:rFonts w:ascii="Consolas" w:eastAsia="Times New Roman" w:hAnsi="Consolas" w:cs="Times New Roman"/>
+                <w:color w:val="81FFF4"/>
+                <w:sz w:val="26"/>
+                <w:szCs w:val="26"/>
+                <w:lang w:val="en-IN"/>
+              </w:rPr>
+              <w:t>malloc</w:t>
+            </w:r>
+            <w:r>
+              <w:rPr>
+                <w:rFonts w:ascii="Consolas" w:eastAsia="Times New Roman" w:hAnsi="Consolas" w:cs="Times New Roman"/>
+                <w:color w:val="CCE3F5"/>
+                <w:sz w:val="26"/>
+                <w:szCs w:val="26"/>
+                <w:lang w:val="en-IN"/>
+              </w:rPr>
+              <w:t>(</w:t>
+            </w:r>
+            <w:r>
+              <w:rPr>
+                <w:rFonts w:ascii="Consolas" w:eastAsia="Times New Roman" w:hAnsi="Consolas" w:cs="Times New Roman"/>
+                <w:color w:val="81FFF4"/>
+                <w:sz w:val="26"/>
+                <w:szCs w:val="26"/>
+                <w:lang w:val="en-IN"/>
+              </w:rPr>
+              <w:t>NUM_MATRICES</w:t>
+            </w:r>
+            <w:r>
+              <w:rPr>
+                <w:rFonts w:ascii="Consolas" w:eastAsia="Times New Roman" w:hAnsi="Consolas" w:cs="Times New Roman"/>
+                <w:color w:val="CCE3F5"/>
+                <w:sz w:val="26"/>
+                <w:szCs w:val="26"/>
+                <w:lang w:val="en-IN"/>
+              </w:rPr>
+              <w:t xml:space="preserve"> </w:t>
+            </w:r>
             <w:r>
               <w:rPr>
                 <w:rFonts w:ascii="Consolas" w:eastAsia="Times New Roman" w:hAnsi="Consolas" w:cs="Times New Roman"/>
@@ -8228,70 +7986,8 @@
                 <w:szCs w:val="26"/>
                 <w:lang w:val="en-IN"/>
               </w:rPr>
-              <w:t>)</w:t>
-            </w:r>
-            <w:r>
-              <w:rPr>
-                <w:rFonts w:ascii="Consolas" w:eastAsia="Times New Roman" w:hAnsi="Consolas" w:cs="Times New Roman"/>
-                <w:color w:val="81FFF4"/>
-                <w:sz w:val="26"/>
-                <w:szCs w:val="26"/>
-                <w:lang w:val="en-IN"/>
-              </w:rPr>
-              <w:t>malloc</w:t>
-            </w:r>
-            <w:proofErr w:type="gramEnd"/>
-            <w:r>
-              <w:rPr>
-                <w:rFonts w:ascii="Consolas" w:eastAsia="Times New Roman" w:hAnsi="Consolas" w:cs="Times New Roman"/>
-                <w:color w:val="CCE3F5"/>
-                <w:sz w:val="26"/>
-                <w:szCs w:val="26"/>
-                <w:lang w:val="en-IN"/>
-              </w:rPr>
-              <w:t>(</w:t>
-            </w:r>
-            <w:r>
-              <w:rPr>
-                <w:rFonts w:ascii="Consolas" w:eastAsia="Times New Roman" w:hAnsi="Consolas" w:cs="Times New Roman"/>
-                <w:color w:val="81FFF4"/>
-                <w:sz w:val="26"/>
-                <w:szCs w:val="26"/>
-                <w:lang w:val="en-IN"/>
-              </w:rPr>
-              <w:t>NUM_MATRICES</w:t>
-            </w:r>
-            <w:r>
-              <w:rPr>
-                <w:rFonts w:ascii="Consolas" w:eastAsia="Times New Roman" w:hAnsi="Consolas" w:cs="Times New Roman"/>
-                <w:color w:val="CCE3F5"/>
-                <w:sz w:val="26"/>
-                <w:szCs w:val="26"/>
-                <w:lang w:val="en-IN"/>
-              </w:rPr>
-              <w:t xml:space="preserve"> </w:t>
-            </w:r>
-            <w:r>
-              <w:rPr>
-                <w:rFonts w:ascii="Consolas" w:eastAsia="Times New Roman" w:hAnsi="Consolas" w:cs="Times New Roman"/>
-                <w:color w:val="FF80B8"/>
-                <w:sz w:val="26"/>
-                <w:szCs w:val="26"/>
-                <w:lang w:val="en-IN"/>
-              </w:rPr>
-              <w:t>*</w:t>
-            </w:r>
-            <w:r>
-              <w:rPr>
-                <w:rFonts w:ascii="Consolas" w:eastAsia="Times New Roman" w:hAnsi="Consolas" w:cs="Times New Roman"/>
-                <w:color w:val="CCE3F5"/>
-                <w:sz w:val="26"/>
-                <w:szCs w:val="26"/>
-                <w:lang w:val="en-IN"/>
-              </w:rPr>
-              <w:t xml:space="preserve"> </w:t>
-            </w:r>
-            <w:proofErr w:type="spellStart"/>
+              <w:t xml:space="preserve"> </w:t>
+            </w:r>
             <w:r>
               <w:rPr>
                 <w:rFonts w:ascii="Consolas" w:eastAsia="Times New Roman" w:hAnsi="Consolas" w:cs="Times New Roman"/>
@@ -8302,7 +7998,6 @@
               </w:rPr>
               <w:t>sizeof</w:t>
             </w:r>
-            <w:proofErr w:type="spellEnd"/>
             <w:r>
               <w:rPr>
                 <w:rFonts w:ascii="Consolas" w:eastAsia="Times New Roman" w:hAnsi="Consolas" w:cs="Times New Roman"/>
@@ -8377,8 +8072,6 @@
               </w:rPr>
               <w:t xml:space="preserve">    </w:t>
             </w:r>
-            <w:proofErr w:type="spellStart"/>
-            <w:proofErr w:type="gramStart"/>
             <w:r>
               <w:rPr>
                 <w:rFonts w:ascii="Consolas" w:eastAsia="Times New Roman" w:hAnsi="Consolas" w:cs="Times New Roman"/>
@@ -8389,7 +8082,6 @@
               </w:rPr>
               <w:t>generateRandomMatrices</w:t>
             </w:r>
-            <w:proofErr w:type="spellEnd"/>
             <w:r>
               <w:rPr>
                 <w:rFonts w:ascii="Consolas" w:eastAsia="Times New Roman" w:hAnsi="Consolas" w:cs="Times New Roman"/>
@@ -8400,7 +8092,6 @@
               </w:rPr>
               <w:t>(</w:t>
             </w:r>
-            <w:proofErr w:type="gramEnd"/>
             <w:r>
               <w:rPr>
                 <w:rFonts w:ascii="Consolas" w:eastAsia="Times New Roman" w:hAnsi="Consolas" w:cs="Times New Roman"/>
@@ -8489,22 +8180,8 @@
                 <w:szCs w:val="26"/>
                 <w:lang w:val="en-IN"/>
               </w:rPr>
-              <w:t xml:space="preserve">// Allocate memory for storing optimal solutions and </w:t>
-            </w:r>
-            <w:proofErr w:type="spellStart"/>
-            <w:r>
-              <w:rPr>
-                <w:rFonts w:ascii="Consolas" w:eastAsia="Times New Roman" w:hAnsi="Consolas" w:cs="Times New Roman"/>
-                <w:i/>
-                <w:iCs/>
-                <w:color w:val="FFE6F1"/>
-                <w:sz w:val="26"/>
-                <w:szCs w:val="26"/>
-                <w:lang w:val="en-IN"/>
-              </w:rPr>
-              <w:t>parenthesizations</w:t>
-            </w:r>
-            <w:proofErr w:type="spellEnd"/>
+              <w:t>// Allocate memory for storing optimal solutions and parenthesizations</w:t>
+            </w:r>
           </w:p>
           <w:p>
             <w:pPr>
@@ -8599,8 +8276,6 @@
               </w:rPr>
               <w:t xml:space="preserve"> </w:t>
             </w:r>
-            <w:proofErr w:type="spellStart"/>
-            <w:proofErr w:type="gramStart"/>
             <w:r>
               <w:rPr>
                 <w:rFonts w:ascii="Consolas" w:eastAsia="Times New Roman" w:hAnsi="Consolas" w:cs="Times New Roman"/>
@@ -8611,7 +8286,6 @@
               </w:rPr>
               <w:t>allocateMatrix</w:t>
             </w:r>
-            <w:proofErr w:type="spellEnd"/>
             <w:r>
               <w:rPr>
                 <w:rFonts w:ascii="Consolas" w:eastAsia="Times New Roman" w:hAnsi="Consolas" w:cs="Times New Roman"/>
@@ -8622,7 +8296,6 @@
               </w:rPr>
               <w:t>(</w:t>
             </w:r>
-            <w:proofErr w:type="gramEnd"/>
             <w:r>
               <w:rPr>
                 <w:rFonts w:ascii="Consolas" w:eastAsia="Times New Roman" w:hAnsi="Consolas" w:cs="Times New Roman"/>
@@ -8837,8 +8510,6 @@
               </w:rPr>
               <w:t xml:space="preserve"> </w:t>
             </w:r>
-            <w:proofErr w:type="spellStart"/>
-            <w:proofErr w:type="gramStart"/>
             <w:r>
               <w:rPr>
                 <w:rFonts w:ascii="Consolas" w:eastAsia="Times New Roman" w:hAnsi="Consolas" w:cs="Times New Roman"/>
@@ -8849,7 +8520,6 @@
               </w:rPr>
               <w:t>allocateMatrix</w:t>
             </w:r>
-            <w:proofErr w:type="spellEnd"/>
             <w:r>
               <w:rPr>
                 <w:rFonts w:ascii="Consolas" w:eastAsia="Times New Roman" w:hAnsi="Consolas" w:cs="Times New Roman"/>
@@ -8860,7 +8530,6 @@
               </w:rPr>
               <w:t>(</w:t>
             </w:r>
-            <w:proofErr w:type="gramEnd"/>
             <w:r>
               <w:rPr>
                 <w:rFonts w:ascii="Consolas" w:eastAsia="Times New Roman" w:hAnsi="Consolas" w:cs="Times New Roman"/>
@@ -9055,7 +8724,6 @@
               </w:rPr>
               <w:t xml:space="preserve">    </w:t>
             </w:r>
-            <w:proofErr w:type="spellStart"/>
             <w:r>
               <w:rPr>
                 <w:rFonts w:ascii="Consolas" w:eastAsia="Times New Roman" w:hAnsi="Consolas" w:cs="Times New Roman"/>
@@ -9066,7 +8734,6 @@
               </w:rPr>
               <w:t>clock_t</w:t>
             </w:r>
-            <w:proofErr w:type="spellEnd"/>
             <w:r>
               <w:rPr>
                 <w:rFonts w:ascii="Consolas" w:eastAsia="Times New Roman" w:hAnsi="Consolas" w:cs="Times New Roman"/>
@@ -9117,7 +8784,6 @@
               </w:rPr>
               <w:t xml:space="preserve"> </w:t>
             </w:r>
-            <w:proofErr w:type="gramStart"/>
             <w:r>
               <w:rPr>
                 <w:rFonts w:ascii="Consolas" w:eastAsia="Times New Roman" w:hAnsi="Consolas" w:cs="Times New Roman"/>
@@ -9136,18 +8802,7 @@
                 <w:szCs w:val="26"/>
                 <w:lang w:val="en-IN"/>
               </w:rPr>
-              <w:t>(</w:t>
-            </w:r>
-            <w:proofErr w:type="gramEnd"/>
-            <w:r>
-              <w:rPr>
-                <w:rFonts w:ascii="Consolas" w:eastAsia="Times New Roman" w:hAnsi="Consolas" w:cs="Times New Roman"/>
-                <w:color w:val="CCE3F5"/>
-                <w:sz w:val="26"/>
-                <w:szCs w:val="26"/>
-                <w:lang w:val="en-IN"/>
-              </w:rPr>
-              <w:t>);</w:t>
+              <w:t>();</w:t>
             </w:r>
           </w:p>
           <w:p>
@@ -9173,8 +8828,6 @@
               </w:rPr>
               <w:t xml:space="preserve">    </w:t>
             </w:r>
-            <w:proofErr w:type="spellStart"/>
-            <w:proofErr w:type="gramStart"/>
             <w:r>
               <w:rPr>
                 <w:rFonts w:ascii="Consolas" w:eastAsia="Times New Roman" w:hAnsi="Consolas" w:cs="Times New Roman"/>
@@ -9185,7 +8838,6 @@
               </w:rPr>
               <w:t>matrixChainMultiplication</w:t>
             </w:r>
-            <w:proofErr w:type="spellEnd"/>
             <w:r>
               <w:rPr>
                 <w:rFonts w:ascii="Consolas" w:eastAsia="Times New Roman" w:hAnsi="Consolas" w:cs="Times New Roman"/>
@@ -9196,7 +8848,6 @@
               </w:rPr>
               <w:t>(</w:t>
             </w:r>
-            <w:proofErr w:type="gramEnd"/>
             <w:r>
               <w:rPr>
                 <w:rFonts w:ascii="Consolas" w:eastAsia="Times New Roman" w:hAnsi="Consolas" w:cs="Times New Roman"/>
@@ -9301,7 +8952,6 @@
               </w:rPr>
               <w:t xml:space="preserve">    </w:t>
             </w:r>
-            <w:proofErr w:type="spellStart"/>
             <w:r>
               <w:rPr>
                 <w:rFonts w:ascii="Consolas" w:eastAsia="Times New Roman" w:hAnsi="Consolas" w:cs="Times New Roman"/>
@@ -9312,7 +8962,6 @@
               </w:rPr>
               <w:t>clock_t</w:t>
             </w:r>
-            <w:proofErr w:type="spellEnd"/>
             <w:r>
               <w:rPr>
                 <w:rFonts w:ascii="Consolas" w:eastAsia="Times New Roman" w:hAnsi="Consolas" w:cs="Times New Roman"/>
@@ -9363,7 +9012,6 @@
               </w:rPr>
               <w:t xml:space="preserve"> </w:t>
             </w:r>
-            <w:proofErr w:type="gramStart"/>
             <w:r>
               <w:rPr>
                 <w:rFonts w:ascii="Consolas" w:eastAsia="Times New Roman" w:hAnsi="Consolas" w:cs="Times New Roman"/>
@@ -9382,18 +9030,7 @@
                 <w:szCs w:val="26"/>
                 <w:lang w:val="en-IN"/>
               </w:rPr>
-              <w:t>(</w:t>
-            </w:r>
-            <w:proofErr w:type="gramEnd"/>
-            <w:r>
-              <w:rPr>
-                <w:rFonts w:ascii="Consolas" w:eastAsia="Times New Roman" w:hAnsi="Consolas" w:cs="Times New Roman"/>
-                <w:color w:val="CCE3F5"/>
-                <w:sz w:val="26"/>
-                <w:szCs w:val="26"/>
-                <w:lang w:val="en-IN"/>
-              </w:rPr>
-              <w:t>);</w:t>
+              <w:t>();</w:t>
             </w:r>
           </w:p>
           <w:p>
@@ -9439,7 +9076,6 @@
               </w:rPr>
               <w:t xml:space="preserve"> </w:t>
             </w:r>
-            <w:proofErr w:type="spellStart"/>
             <w:r>
               <w:rPr>
                 <w:rFonts w:ascii="Consolas" w:eastAsia="Times New Roman" w:hAnsi="Consolas" w:cs="Times New Roman"/>
@@ -9450,7 +9086,6 @@
               </w:rPr>
               <w:t>duration_mcm</w:t>
             </w:r>
-            <w:proofErr w:type="spellEnd"/>
             <w:r>
               <w:rPr>
                 <w:rFonts w:ascii="Consolas" w:eastAsia="Times New Roman" w:hAnsi="Consolas" w:cs="Times New Roman"/>
@@ -9491,7 +9126,6 @@
               </w:rPr>
               <w:t>double</w:t>
             </w:r>
-            <w:proofErr w:type="gramStart"/>
             <w:r>
               <w:rPr>
                 <w:rFonts w:ascii="Consolas" w:eastAsia="Times New Roman" w:hAnsi="Consolas" w:cs="Times New Roman"/>
@@ -9502,7 +9136,6 @@
               </w:rPr>
               <w:t>)(</w:t>
             </w:r>
-            <w:proofErr w:type="gramEnd"/>
             <w:r>
               <w:rPr>
                 <w:rFonts w:ascii="Consolas" w:eastAsia="Times New Roman" w:hAnsi="Consolas" w:cs="Times New Roman"/>
@@ -9677,7 +9310,6 @@
               </w:rPr>
               <w:t xml:space="preserve">    </w:t>
             </w:r>
-            <w:proofErr w:type="gramStart"/>
             <w:r>
               <w:rPr>
                 <w:rFonts w:ascii="Consolas" w:eastAsia="Times New Roman" w:hAnsi="Consolas" w:cs="Times New Roman"/>
@@ -9698,7 +9330,6 @@
               </w:rPr>
               <w:t>(</w:t>
             </w:r>
-            <w:proofErr w:type="gramEnd"/>
             <w:r>
               <w:rPr>
                 <w:rFonts w:ascii="Consolas" w:eastAsia="Times New Roman" w:hAnsi="Consolas" w:cs="Times New Roman"/>
@@ -9717,18 +9348,7 @@
                 <w:szCs w:val="26"/>
                 <w:lang w:val="en-IN"/>
               </w:rPr>
-              <w:t>\</w:t>
-            </w:r>
-            <w:proofErr w:type="spellStart"/>
-            <w:r>
-              <w:rPr>
-                <w:rFonts w:ascii="Consolas" w:eastAsia="Times New Roman" w:hAnsi="Consolas" w:cs="Times New Roman"/>
-                <w:color w:val="83C5FF"/>
-                <w:sz w:val="26"/>
-                <w:szCs w:val="26"/>
-                <w:lang w:val="en-IN"/>
-              </w:rPr>
-              <w:t>n</w:t>
+              <w:t>\n</w:t>
             </w:r>
             <w:r>
               <w:rPr>
@@ -9738,18 +9358,7 @@
                 <w:szCs w:val="26"/>
                 <w:lang w:val="en-IN"/>
               </w:rPr>
-              <w:t>Optimal</w:t>
-            </w:r>
-            <w:proofErr w:type="spellEnd"/>
-            <w:r>
-              <w:rPr>
-                <w:rFonts w:ascii="Consolas" w:eastAsia="Times New Roman" w:hAnsi="Consolas" w:cs="Times New Roman"/>
-                <w:color w:val="B083FF"/>
-                <w:sz w:val="26"/>
-                <w:szCs w:val="26"/>
-                <w:lang w:val="en-IN"/>
-              </w:rPr>
-              <w:t xml:space="preserve"> Solutions (No. of Multiplications):</w:t>
+              <w:t>Optimal Solutions (No. of Multiplications):</w:t>
             </w:r>
             <w:r>
               <w:rPr>
@@ -9845,7 +9454,6 @@
               </w:rPr>
               <w:t xml:space="preserve"> </w:t>
             </w:r>
-            <w:proofErr w:type="spellStart"/>
             <w:r>
               <w:rPr>
                 <w:rFonts w:ascii="Consolas" w:eastAsia="Times New Roman" w:hAnsi="Consolas" w:cs="Times New Roman"/>
@@ -9856,7 +9464,6 @@
               </w:rPr>
               <w:t>i</w:t>
             </w:r>
-            <w:proofErr w:type="spellEnd"/>
             <w:r>
               <w:rPr>
                 <w:rFonts w:ascii="Consolas" w:eastAsia="Times New Roman" w:hAnsi="Consolas" w:cs="Times New Roman"/>
@@ -9907,7 +9514,6 @@
               </w:rPr>
               <w:t xml:space="preserve">; </w:t>
             </w:r>
-            <w:proofErr w:type="spellStart"/>
             <w:r>
               <w:rPr>
                 <w:rFonts w:ascii="Consolas" w:eastAsia="Times New Roman" w:hAnsi="Consolas" w:cs="Times New Roman"/>
@@ -9918,7 +9524,6 @@
               </w:rPr>
               <w:t>i</w:t>
             </w:r>
-            <w:proofErr w:type="spellEnd"/>
             <w:r>
               <w:rPr>
                 <w:rFonts w:ascii="Consolas" w:eastAsia="Times New Roman" w:hAnsi="Consolas" w:cs="Times New Roman"/>
@@ -9969,7 +9574,6 @@
               </w:rPr>
               <w:t xml:space="preserve">; </w:t>
             </w:r>
-            <w:proofErr w:type="spellStart"/>
             <w:r>
               <w:rPr>
                 <w:rFonts w:ascii="Consolas" w:eastAsia="Times New Roman" w:hAnsi="Consolas" w:cs="Times New Roman"/>
@@ -9980,7 +9584,6 @@
               </w:rPr>
               <w:t>i</w:t>
             </w:r>
-            <w:proofErr w:type="spellEnd"/>
             <w:r>
               <w:rPr>
                 <w:rFonts w:ascii="Consolas" w:eastAsia="Times New Roman" w:hAnsi="Consolas" w:cs="Times New Roman"/>
@@ -10185,7 +9788,6 @@
               </w:rPr>
               <w:t xml:space="preserve">; </w:t>
             </w:r>
-            <w:proofErr w:type="spellStart"/>
             <w:r>
               <w:rPr>
                 <w:rFonts w:ascii="Consolas" w:eastAsia="Times New Roman" w:hAnsi="Consolas" w:cs="Times New Roman"/>
@@ -10206,7 +9808,6 @@
               </w:rPr>
               <w:t>++</w:t>
             </w:r>
-            <w:proofErr w:type="spellEnd"/>
             <w:r>
               <w:rPr>
                 <w:rFonts w:ascii="Consolas" w:eastAsia="Times New Roman" w:hAnsi="Consolas" w:cs="Times New Roman"/>
@@ -10241,7 +9842,6 @@
               </w:rPr>
               <w:t xml:space="preserve">            </w:t>
             </w:r>
-            <w:proofErr w:type="gramStart"/>
             <w:r>
               <w:rPr>
                 <w:rFonts w:ascii="Consolas" w:eastAsia="Times New Roman" w:hAnsi="Consolas" w:cs="Times New Roman"/>
@@ -10262,7 +9862,6 @@
               </w:rPr>
               <w:t>(</w:t>
             </w:r>
-            <w:proofErr w:type="gramEnd"/>
             <w:r>
               <w:rPr>
                 <w:rFonts w:ascii="Consolas" w:eastAsia="Times New Roman" w:hAnsi="Consolas" w:cs="Times New Roman"/>
@@ -10323,7 +9922,6 @@
               </w:rPr>
               <w:t>[</w:t>
             </w:r>
-            <w:proofErr w:type="spellStart"/>
             <w:r>
               <w:rPr>
                 <w:rFonts w:ascii="Consolas" w:eastAsia="Times New Roman" w:hAnsi="Consolas" w:cs="Times New Roman"/>
@@ -10334,7 +9932,6 @@
               </w:rPr>
               <w:t>i</w:t>
             </w:r>
-            <w:proofErr w:type="spellEnd"/>
             <w:r>
               <w:rPr>
                 <w:rFonts w:ascii="Consolas" w:eastAsia="Times New Roman" w:hAnsi="Consolas" w:cs="Times New Roman"/>
@@ -10411,7 +10008,6 @@
                 <w:szCs w:val="26"/>
                 <w:lang w:val="en-IN"/>
               </w:rPr>
-              <w:lastRenderedPageBreak/>
               <w:t xml:space="preserve">        </w:t>
             </w:r>
             <w:r>
@@ -10496,6 +10092,7 @@
                 <w:szCs w:val="26"/>
                 <w:lang w:val="en-IN"/>
               </w:rPr>
+              <w:lastRenderedPageBreak/>
               <w:t>    }</w:t>
             </w:r>
           </w:p>
@@ -10558,7 +10155,6 @@
               </w:rPr>
               <w:t xml:space="preserve">    </w:t>
             </w:r>
-            <w:proofErr w:type="gramStart"/>
             <w:r>
               <w:rPr>
                 <w:rFonts w:ascii="Consolas" w:eastAsia="Times New Roman" w:hAnsi="Consolas" w:cs="Times New Roman"/>
@@ -10579,7 +10175,6 @@
               </w:rPr>
               <w:t>(</w:t>
             </w:r>
-            <w:proofErr w:type="gramEnd"/>
             <w:r>
               <w:rPr>
                 <w:rFonts w:ascii="Consolas" w:eastAsia="Times New Roman" w:hAnsi="Consolas" w:cs="Times New Roman"/>
@@ -10598,9 +10193,38 @@
                 <w:szCs w:val="26"/>
                 <w:lang w:val="en-IN"/>
               </w:rPr>
-              <w:t>\</w:t>
-            </w:r>
-            <w:proofErr w:type="spellStart"/>
+              <w:t>\n</w:t>
+            </w:r>
+            <w:r>
+              <w:rPr>
+                <w:rFonts w:ascii="Consolas" w:eastAsia="Times New Roman" w:hAnsi="Consolas" w:cs="Times New Roman"/>
+                <w:color w:val="B083FF"/>
+                <w:sz w:val="26"/>
+                <w:szCs w:val="26"/>
+                <w:lang w:val="en-IN"/>
+              </w:rPr>
+              <w:t xml:space="preserve">Time for Matrix Chain Multiplication: </w:t>
+            </w:r>
+            <w:r>
+              <w:rPr>
+                <w:rFonts w:ascii="Consolas" w:eastAsia="Times New Roman" w:hAnsi="Consolas" w:cs="Times New Roman"/>
+                <w:color w:val="84FF83"/>
+                <w:sz w:val="26"/>
+                <w:szCs w:val="26"/>
+                <w:lang w:val="en-IN"/>
+              </w:rPr>
+              <w:t>%.6f</w:t>
+            </w:r>
+            <w:r>
+              <w:rPr>
+                <w:rFonts w:ascii="Consolas" w:eastAsia="Times New Roman" w:hAnsi="Consolas" w:cs="Times New Roman"/>
+                <w:color w:val="B083FF"/>
+                <w:sz w:val="26"/>
+                <w:szCs w:val="26"/>
+                <w:lang w:val="en-IN"/>
+              </w:rPr>
+              <w:t xml:space="preserve"> seconds</w:t>
+            </w:r>
             <w:r>
               <w:rPr>
                 <w:rFonts w:ascii="Consolas" w:eastAsia="Times New Roman" w:hAnsi="Consolas" w:cs="Times New Roman"/>
@@ -10609,7 +10233,7 @@
                 <w:szCs w:val="26"/>
                 <w:lang w:val="en-IN"/>
               </w:rPr>
-              <w:t>n</w:t>
+              <w:t>\n</w:t>
             </w:r>
             <w:r>
               <w:rPr>
@@ -10619,57 +10243,6 @@
                 <w:szCs w:val="26"/>
                 <w:lang w:val="en-IN"/>
               </w:rPr>
-              <w:t>Time</w:t>
-            </w:r>
-            <w:proofErr w:type="spellEnd"/>
-            <w:r>
-              <w:rPr>
-                <w:rFonts w:ascii="Consolas" w:eastAsia="Times New Roman" w:hAnsi="Consolas" w:cs="Times New Roman"/>
-                <w:color w:val="B083FF"/>
-                <w:sz w:val="26"/>
-                <w:szCs w:val="26"/>
-                <w:lang w:val="en-IN"/>
-              </w:rPr>
-              <w:t xml:space="preserve"> for Matrix Chain Multiplication: </w:t>
-            </w:r>
-            <w:r>
-              <w:rPr>
-                <w:rFonts w:ascii="Consolas" w:eastAsia="Times New Roman" w:hAnsi="Consolas" w:cs="Times New Roman"/>
-                <w:color w:val="84FF83"/>
-                <w:sz w:val="26"/>
-                <w:szCs w:val="26"/>
-                <w:lang w:val="en-IN"/>
-              </w:rPr>
-              <w:t>%.6f</w:t>
-            </w:r>
-            <w:r>
-              <w:rPr>
-                <w:rFonts w:ascii="Consolas" w:eastAsia="Times New Roman" w:hAnsi="Consolas" w:cs="Times New Roman"/>
-                <w:color w:val="B083FF"/>
-                <w:sz w:val="26"/>
-                <w:szCs w:val="26"/>
-                <w:lang w:val="en-IN"/>
-              </w:rPr>
-              <w:t xml:space="preserve"> seconds</w:t>
-            </w:r>
-            <w:r>
-              <w:rPr>
-                <w:rFonts w:ascii="Consolas" w:eastAsia="Times New Roman" w:hAnsi="Consolas" w:cs="Times New Roman"/>
-                <w:color w:val="83C5FF"/>
-                <w:sz w:val="26"/>
-                <w:szCs w:val="26"/>
-                <w:lang w:val="en-IN"/>
-              </w:rPr>
-              <w:t>\n</w:t>
-            </w:r>
-            <w:r>
-              <w:rPr>
-                <w:rFonts w:ascii="Consolas" w:eastAsia="Times New Roman" w:hAnsi="Consolas" w:cs="Times New Roman"/>
-                <w:color w:val="B083FF"/>
-                <w:sz w:val="26"/>
-                <w:szCs w:val="26"/>
-                <w:lang w:val="en-IN"/>
-              </w:rPr>
               <w:t>"</w:t>
             </w:r>
             <w:r>
@@ -10682,7 +10255,6 @@
               </w:rPr>
               <w:t xml:space="preserve">, </w:t>
             </w:r>
-            <w:proofErr w:type="spellStart"/>
             <w:r>
               <w:rPr>
                 <w:rFonts w:ascii="Consolas" w:eastAsia="Times New Roman" w:hAnsi="Consolas" w:cs="Times New Roman"/>
@@ -10693,7 +10265,6 @@
               </w:rPr>
               <w:t>duration_mcm</w:t>
             </w:r>
-            <w:proofErr w:type="spellEnd"/>
             <w:r>
               <w:rPr>
                 <w:rFonts w:ascii="Consolas" w:eastAsia="Times New Roman" w:hAnsi="Consolas" w:cs="Times New Roman"/>
@@ -10778,7 +10349,6 @@
               </w:rPr>
               <w:t xml:space="preserve">    </w:t>
             </w:r>
-            <w:proofErr w:type="gramStart"/>
             <w:r>
               <w:rPr>
                 <w:rFonts w:ascii="Consolas" w:eastAsia="Times New Roman" w:hAnsi="Consolas" w:cs="Times New Roman"/>
@@ -10799,7 +10369,6 @@
               </w:rPr>
               <w:t>(</w:t>
             </w:r>
-            <w:proofErr w:type="gramEnd"/>
             <w:r>
               <w:rPr>
                 <w:rFonts w:ascii="Consolas" w:eastAsia="Times New Roman" w:hAnsi="Consolas" w:cs="Times New Roman"/>
@@ -10818,18 +10387,7 @@
                 <w:szCs w:val="26"/>
                 <w:lang w:val="en-IN"/>
               </w:rPr>
-              <w:t>\</w:t>
-            </w:r>
-            <w:proofErr w:type="spellStart"/>
-            <w:r>
-              <w:rPr>
-                <w:rFonts w:ascii="Consolas" w:eastAsia="Times New Roman" w:hAnsi="Consolas" w:cs="Times New Roman"/>
-                <w:color w:val="83C5FF"/>
-                <w:sz w:val="26"/>
-                <w:szCs w:val="26"/>
-                <w:lang w:val="en-IN"/>
-              </w:rPr>
-              <w:t>n</w:t>
+              <w:t>\n</w:t>
             </w:r>
             <w:r>
               <w:rPr>
@@ -10839,18 +10397,7 @@
                 <w:szCs w:val="26"/>
                 <w:lang w:val="en-IN"/>
               </w:rPr>
-              <w:t>Cost</w:t>
-            </w:r>
-            <w:proofErr w:type="spellEnd"/>
-            <w:r>
-              <w:rPr>
-                <w:rFonts w:ascii="Consolas" w:eastAsia="Times New Roman" w:hAnsi="Consolas" w:cs="Times New Roman"/>
-                <w:color w:val="B083FF"/>
-                <w:sz w:val="26"/>
-                <w:szCs w:val="26"/>
-                <w:lang w:val="en-IN"/>
-              </w:rPr>
-              <w:t xml:space="preserve"> Matrix:</w:t>
+              <w:t>Cost Matrix:</w:t>
             </w:r>
             <w:r>
               <w:rPr>
@@ -10946,7 +10493,6 @@
               </w:rPr>
               <w:t xml:space="preserve"> </w:t>
             </w:r>
-            <w:proofErr w:type="spellStart"/>
             <w:r>
               <w:rPr>
                 <w:rFonts w:ascii="Consolas" w:eastAsia="Times New Roman" w:hAnsi="Consolas" w:cs="Times New Roman"/>
@@ -10957,7 +10503,6 @@
               </w:rPr>
               <w:t>i</w:t>
             </w:r>
-            <w:proofErr w:type="spellEnd"/>
             <w:r>
               <w:rPr>
                 <w:rFonts w:ascii="Consolas" w:eastAsia="Times New Roman" w:hAnsi="Consolas" w:cs="Times New Roman"/>
@@ -11008,7 +10553,6 @@
               </w:rPr>
               <w:t xml:space="preserve">; </w:t>
             </w:r>
-            <w:proofErr w:type="spellStart"/>
             <w:r>
               <w:rPr>
                 <w:rFonts w:ascii="Consolas" w:eastAsia="Times New Roman" w:hAnsi="Consolas" w:cs="Times New Roman"/>
@@ -11019,7 +10563,6 @@
               </w:rPr>
               <w:t>i</w:t>
             </w:r>
-            <w:proofErr w:type="spellEnd"/>
             <w:r>
               <w:rPr>
                 <w:rFonts w:ascii="Consolas" w:eastAsia="Times New Roman" w:hAnsi="Consolas" w:cs="Times New Roman"/>
@@ -11070,7 +10613,6 @@
               </w:rPr>
               <w:t xml:space="preserve">; </w:t>
             </w:r>
-            <w:proofErr w:type="spellStart"/>
             <w:r>
               <w:rPr>
                 <w:rFonts w:ascii="Consolas" w:eastAsia="Times New Roman" w:hAnsi="Consolas" w:cs="Times New Roman"/>
@@ -11081,7 +10623,6 @@
               </w:rPr>
               <w:t>i</w:t>
             </w:r>
-            <w:proofErr w:type="spellEnd"/>
             <w:r>
               <w:rPr>
                 <w:rFonts w:ascii="Consolas" w:eastAsia="Times New Roman" w:hAnsi="Consolas" w:cs="Times New Roman"/>
@@ -11286,7 +10827,6 @@
               </w:rPr>
               <w:t xml:space="preserve">; </w:t>
             </w:r>
-            <w:proofErr w:type="spellStart"/>
             <w:r>
               <w:rPr>
                 <w:rFonts w:ascii="Consolas" w:eastAsia="Times New Roman" w:hAnsi="Consolas" w:cs="Times New Roman"/>
@@ -11307,7 +10847,6 @@
               </w:rPr>
               <w:t>++</w:t>
             </w:r>
-            <w:proofErr w:type="spellEnd"/>
             <w:r>
               <w:rPr>
                 <w:rFonts w:ascii="Consolas" w:eastAsia="Times New Roman" w:hAnsi="Consolas" w:cs="Times New Roman"/>
@@ -11342,7 +10881,6 @@
               </w:rPr>
               <w:t xml:space="preserve">            </w:t>
             </w:r>
-            <w:proofErr w:type="gramStart"/>
             <w:r>
               <w:rPr>
                 <w:rFonts w:ascii="Consolas" w:eastAsia="Times New Roman" w:hAnsi="Consolas" w:cs="Times New Roman"/>
@@ -11363,7 +10901,6 @@
               </w:rPr>
               <w:t>(</w:t>
             </w:r>
-            <w:proofErr w:type="gramEnd"/>
             <w:r>
               <w:rPr>
                 <w:rFonts w:ascii="Consolas" w:eastAsia="Times New Roman" w:hAnsi="Consolas" w:cs="Times New Roman"/>
@@ -11424,7 +10961,6 @@
               </w:rPr>
               <w:t>[</w:t>
             </w:r>
-            <w:proofErr w:type="spellStart"/>
             <w:r>
               <w:rPr>
                 <w:rFonts w:ascii="Consolas" w:eastAsia="Times New Roman" w:hAnsi="Consolas" w:cs="Times New Roman"/>
@@ -11435,7 +10971,6 @@
               </w:rPr>
               <w:t>i</w:t>
             </w:r>
-            <w:proofErr w:type="spellEnd"/>
             <w:r>
               <w:rPr>
                 <w:rFonts w:ascii="Consolas" w:eastAsia="Times New Roman" w:hAnsi="Consolas" w:cs="Times New Roman"/>
@@ -11646,7 +11181,6 @@
               </w:rPr>
               <w:t xml:space="preserve">    </w:t>
             </w:r>
-            <w:proofErr w:type="gramStart"/>
             <w:r>
               <w:rPr>
                 <w:rFonts w:ascii="Consolas" w:eastAsia="Times New Roman" w:hAnsi="Consolas" w:cs="Times New Roman"/>
@@ -11667,7 +11201,6 @@
               </w:rPr>
               <w:t>(</w:t>
             </w:r>
-            <w:proofErr w:type="gramEnd"/>
             <w:r>
               <w:rPr>
                 <w:rFonts w:ascii="Consolas" w:eastAsia="Times New Roman" w:hAnsi="Consolas" w:cs="Times New Roman"/>
@@ -11686,18 +11219,7 @@
                 <w:szCs w:val="26"/>
                 <w:lang w:val="en-IN"/>
               </w:rPr>
-              <w:t>\</w:t>
-            </w:r>
-            <w:proofErr w:type="spellStart"/>
-            <w:r>
-              <w:rPr>
-                <w:rFonts w:ascii="Consolas" w:eastAsia="Times New Roman" w:hAnsi="Consolas" w:cs="Times New Roman"/>
-                <w:color w:val="83C5FF"/>
-                <w:sz w:val="26"/>
-                <w:szCs w:val="26"/>
-                <w:lang w:val="en-IN"/>
-              </w:rPr>
-              <w:t>n</w:t>
+              <w:t>\n</w:t>
             </w:r>
             <w:r>
               <w:rPr>
@@ -11707,18 +11229,7 @@
                 <w:szCs w:val="26"/>
                 <w:lang w:val="en-IN"/>
               </w:rPr>
-              <w:t>K</w:t>
-            </w:r>
-            <w:proofErr w:type="spellEnd"/>
-            <w:r>
-              <w:rPr>
-                <w:rFonts w:ascii="Consolas" w:eastAsia="Times New Roman" w:hAnsi="Consolas" w:cs="Times New Roman"/>
-                <w:color w:val="B083FF"/>
-                <w:sz w:val="26"/>
-                <w:szCs w:val="26"/>
-                <w:lang w:val="en-IN"/>
-              </w:rPr>
-              <w:t xml:space="preserve"> Matrix:</w:t>
+              <w:t>K Matrix:</w:t>
             </w:r>
             <w:r>
               <w:rPr>
@@ -11814,7 +11325,6 @@
               </w:rPr>
               <w:t xml:space="preserve"> </w:t>
             </w:r>
-            <w:proofErr w:type="spellStart"/>
             <w:r>
               <w:rPr>
                 <w:rFonts w:ascii="Consolas" w:eastAsia="Times New Roman" w:hAnsi="Consolas" w:cs="Times New Roman"/>
@@ -11825,7 +11335,6 @@
               </w:rPr>
               <w:t>i</w:t>
             </w:r>
-            <w:proofErr w:type="spellEnd"/>
             <w:r>
               <w:rPr>
                 <w:rFonts w:ascii="Consolas" w:eastAsia="Times New Roman" w:hAnsi="Consolas" w:cs="Times New Roman"/>
@@ -11876,7 +11385,6 @@
               </w:rPr>
               <w:t xml:space="preserve">; </w:t>
             </w:r>
-            <w:proofErr w:type="spellStart"/>
             <w:r>
               <w:rPr>
                 <w:rFonts w:ascii="Consolas" w:eastAsia="Times New Roman" w:hAnsi="Consolas" w:cs="Times New Roman"/>
@@ -11887,7 +11395,6 @@
               </w:rPr>
               <w:t>i</w:t>
             </w:r>
-            <w:proofErr w:type="spellEnd"/>
             <w:r>
               <w:rPr>
                 <w:rFonts w:ascii="Consolas" w:eastAsia="Times New Roman" w:hAnsi="Consolas" w:cs="Times New Roman"/>
@@ -11938,7 +11445,6 @@
               </w:rPr>
               <w:t xml:space="preserve">; </w:t>
             </w:r>
-            <w:proofErr w:type="spellStart"/>
             <w:r>
               <w:rPr>
                 <w:rFonts w:ascii="Consolas" w:eastAsia="Times New Roman" w:hAnsi="Consolas" w:cs="Times New Roman"/>
@@ -11949,7 +11455,6 @@
               </w:rPr>
               <w:t>i</w:t>
             </w:r>
-            <w:proofErr w:type="spellEnd"/>
             <w:r>
               <w:rPr>
                 <w:rFonts w:ascii="Consolas" w:eastAsia="Times New Roman" w:hAnsi="Consolas" w:cs="Times New Roman"/>
@@ -12154,7 +11659,6 @@
               </w:rPr>
               <w:t xml:space="preserve">; </w:t>
             </w:r>
-            <w:proofErr w:type="spellStart"/>
             <w:r>
               <w:rPr>
                 <w:rFonts w:ascii="Consolas" w:eastAsia="Times New Roman" w:hAnsi="Consolas" w:cs="Times New Roman"/>
@@ -12175,7 +11679,6 @@
               </w:rPr>
               <w:t>++</w:t>
             </w:r>
-            <w:proofErr w:type="spellEnd"/>
             <w:r>
               <w:rPr>
                 <w:rFonts w:ascii="Consolas" w:eastAsia="Times New Roman" w:hAnsi="Consolas" w:cs="Times New Roman"/>
@@ -12210,7 +11713,6 @@
               </w:rPr>
               <w:t xml:space="preserve">            </w:t>
             </w:r>
-            <w:proofErr w:type="gramStart"/>
             <w:r>
               <w:rPr>
                 <w:rFonts w:ascii="Consolas" w:eastAsia="Times New Roman" w:hAnsi="Consolas" w:cs="Times New Roman"/>
@@ -12231,7 +11733,6 @@
               </w:rPr>
               <w:t>(</w:t>
             </w:r>
-            <w:proofErr w:type="gramEnd"/>
             <w:r>
               <w:rPr>
                 <w:rFonts w:ascii="Consolas" w:eastAsia="Times New Roman" w:hAnsi="Consolas" w:cs="Times New Roman"/>
@@ -12292,7 +11793,6 @@
               </w:rPr>
               <w:t>[</w:t>
             </w:r>
-            <w:proofErr w:type="spellStart"/>
             <w:r>
               <w:rPr>
                 <w:rFonts w:ascii="Consolas" w:eastAsia="Times New Roman" w:hAnsi="Consolas" w:cs="Times New Roman"/>
@@ -12303,7 +11803,6 @@
               </w:rPr>
               <w:t>i</w:t>
             </w:r>
-            <w:proofErr w:type="spellEnd"/>
             <w:r>
               <w:rPr>
                 <w:rFonts w:ascii="Consolas" w:eastAsia="Times New Roman" w:hAnsi="Consolas" w:cs="Times New Roman"/>
@@ -12580,7 +12079,6 @@
               </w:rPr>
               <w:t xml:space="preserve"> </w:t>
             </w:r>
-            <w:proofErr w:type="spellStart"/>
             <w:r>
               <w:rPr>
                 <w:rFonts w:ascii="Consolas" w:eastAsia="Times New Roman" w:hAnsi="Consolas" w:cs="Times New Roman"/>
@@ -12591,7 +12089,6 @@
               </w:rPr>
               <w:t>i</w:t>
             </w:r>
-            <w:proofErr w:type="spellEnd"/>
             <w:r>
               <w:rPr>
                 <w:rFonts w:ascii="Consolas" w:eastAsia="Times New Roman" w:hAnsi="Consolas" w:cs="Times New Roman"/>
@@ -12642,7 +12139,6 @@
               </w:rPr>
               <w:t xml:space="preserve">; </w:t>
             </w:r>
-            <w:proofErr w:type="spellStart"/>
             <w:r>
               <w:rPr>
                 <w:rFonts w:ascii="Consolas" w:eastAsia="Times New Roman" w:hAnsi="Consolas" w:cs="Times New Roman"/>
@@ -12653,7 +12149,6 @@
               </w:rPr>
               <w:t>i</w:t>
             </w:r>
-            <w:proofErr w:type="spellEnd"/>
             <w:r>
               <w:rPr>
                 <w:rFonts w:ascii="Consolas" w:eastAsia="Times New Roman" w:hAnsi="Consolas" w:cs="Times New Roman"/>
@@ -12704,7 +12199,6 @@
               </w:rPr>
               <w:t xml:space="preserve">; </w:t>
             </w:r>
-            <w:proofErr w:type="spellStart"/>
             <w:r>
               <w:rPr>
                 <w:rFonts w:ascii="Consolas" w:eastAsia="Times New Roman" w:hAnsi="Consolas" w:cs="Times New Roman"/>
@@ -12715,7 +12209,6 @@
               </w:rPr>
               <w:t>i</w:t>
             </w:r>
-            <w:proofErr w:type="spellEnd"/>
             <w:r>
               <w:rPr>
                 <w:rFonts w:ascii="Consolas" w:eastAsia="Times New Roman" w:hAnsi="Consolas" w:cs="Times New Roman"/>
@@ -12760,7 +12253,6 @@
               </w:rPr>
               <w:t xml:space="preserve">        </w:t>
             </w:r>
-            <w:proofErr w:type="spellStart"/>
             <w:r>
               <w:rPr>
                 <w:rFonts w:ascii="Consolas" w:eastAsia="Times New Roman" w:hAnsi="Consolas" w:cs="Times New Roman"/>
@@ -12771,7 +12263,6 @@
               </w:rPr>
               <w:t>freeMatrix</w:t>
             </w:r>
-            <w:proofErr w:type="spellEnd"/>
             <w:r>
               <w:rPr>
                 <w:rFonts w:ascii="Consolas" w:eastAsia="Times New Roman" w:hAnsi="Consolas" w:cs="Times New Roman"/>
@@ -12802,7 +12293,6 @@
               </w:rPr>
               <w:t>[</w:t>
             </w:r>
-            <w:proofErr w:type="spellStart"/>
             <w:r>
               <w:rPr>
                 <w:rFonts w:ascii="Consolas" w:eastAsia="Times New Roman" w:hAnsi="Consolas" w:cs="Times New Roman"/>
@@ -12813,7 +12303,6 @@
               </w:rPr>
               <w:t>i</w:t>
             </w:r>
-            <w:proofErr w:type="spellEnd"/>
             <w:r>
               <w:rPr>
                 <w:rFonts w:ascii="Consolas" w:eastAsia="Times New Roman" w:hAnsi="Consolas" w:cs="Times New Roman"/>
@@ -12844,7 +12333,6 @@
               </w:rPr>
               <w:t>[</w:t>
             </w:r>
-            <w:proofErr w:type="spellStart"/>
             <w:r>
               <w:rPr>
                 <w:rFonts w:ascii="Consolas" w:eastAsia="Times New Roman" w:hAnsi="Consolas" w:cs="Times New Roman"/>
@@ -12855,7 +12343,6 @@
               </w:rPr>
               <w:t>i</w:t>
             </w:r>
-            <w:proofErr w:type="spellEnd"/>
             <w:r>
               <w:rPr>
                 <w:rFonts w:ascii="Consolas" w:eastAsia="Times New Roman" w:hAnsi="Consolas" w:cs="Times New Roman"/>
@@ -13002,22 +12489,8 @@
                 <w:szCs w:val="26"/>
                 <w:lang w:val="en-IN"/>
               </w:rPr>
-              <w:t xml:space="preserve">// Free allocated memory for optimal solutions and </w:t>
-            </w:r>
-            <w:proofErr w:type="spellStart"/>
-            <w:r>
-              <w:rPr>
-                <w:rFonts w:ascii="Consolas" w:eastAsia="Times New Roman" w:hAnsi="Consolas" w:cs="Times New Roman"/>
-                <w:i/>
-                <w:iCs/>
-                <w:color w:val="FFE6F1"/>
-                <w:sz w:val="26"/>
-                <w:szCs w:val="26"/>
-                <w:lang w:val="en-IN"/>
-              </w:rPr>
-              <w:t>parenthesizations</w:t>
-            </w:r>
-            <w:proofErr w:type="spellEnd"/>
+              <w:t>// Free allocated memory for optimal solutions and parenthesizations</w:t>
+            </w:r>
           </w:p>
           <w:p>
             <w:pPr>
@@ -13042,8 +12515,6 @@
               </w:rPr>
               <w:t xml:space="preserve">    </w:t>
             </w:r>
-            <w:proofErr w:type="spellStart"/>
-            <w:proofErr w:type="gramStart"/>
             <w:r>
               <w:rPr>
                 <w:rFonts w:ascii="Consolas" w:eastAsia="Times New Roman" w:hAnsi="Consolas" w:cs="Times New Roman"/>
@@ -13054,7 +12525,6 @@
               </w:rPr>
               <w:t>freeMatrix</w:t>
             </w:r>
-            <w:proofErr w:type="spellEnd"/>
             <w:r>
               <w:rPr>
                 <w:rFonts w:ascii="Consolas" w:eastAsia="Times New Roman" w:hAnsi="Consolas" w:cs="Times New Roman"/>
@@ -13065,7 +12535,6 @@
               </w:rPr>
               <w:t>(</w:t>
             </w:r>
-            <w:proofErr w:type="gramEnd"/>
             <w:r>
               <w:rPr>
                 <w:rFonts w:ascii="Consolas" w:eastAsia="Times New Roman" w:hAnsi="Consolas" w:cs="Times New Roman"/>
@@ -13170,8 +12639,6 @@
               </w:rPr>
               <w:t xml:space="preserve">    </w:t>
             </w:r>
-            <w:proofErr w:type="spellStart"/>
-            <w:proofErr w:type="gramStart"/>
             <w:r>
               <w:rPr>
                 <w:rFonts w:ascii="Consolas" w:eastAsia="Times New Roman" w:hAnsi="Consolas" w:cs="Times New Roman"/>
@@ -13182,7 +12649,6 @@
               </w:rPr>
               <w:t>freeMatrix</w:t>
             </w:r>
-            <w:proofErr w:type="spellEnd"/>
             <w:r>
               <w:rPr>
                 <w:rFonts w:ascii="Consolas" w:eastAsia="Times New Roman" w:hAnsi="Consolas" w:cs="Times New Roman"/>
@@ -13193,7 +12659,6 @@
               </w:rPr>
               <w:t>(</w:t>
             </w:r>
-            <w:proofErr w:type="gramEnd"/>
             <w:r>
               <w:rPr>
                 <w:rFonts w:ascii="Consolas" w:eastAsia="Times New Roman" w:hAnsi="Consolas" w:cs="Times New Roman"/>
@@ -13469,7 +12934,7 @@
                           <pic:cNvPicPr/>
                         </pic:nvPicPr>
                         <pic:blipFill>
-                          <a:blip r:embed="rId5"/>
+                          <a:blip r:embed="rId7"/>
                           <a:stretch>
                             <a:fillRect/>
                           </a:stretch>
@@ -13538,7 +13003,7 @@
                           <pic:cNvPicPr/>
                         </pic:nvPicPr>
                         <pic:blipFill>
-                          <a:blip r:embed="rId6"/>
+                          <a:blip r:embed="rId8"/>
                           <a:stretch>
                             <a:fillRect/>
                           </a:stretch>
@@ -13650,7 +13115,7 @@
                           </pic:cNvPicPr>
                         </pic:nvPicPr>
                         <pic:blipFill>
-                          <a:blip r:embed="rId7">
+                          <a:blip r:embed="rId9">
                             <a:extLst>
                               <a:ext uri="{28A0092B-C50C-407E-A947-70E740481C1C}">
                                 <a14:useLocalDpi xmlns:a14="http://schemas.microsoft.com/office/drawing/2010/main" val="0"/>
@@ -13716,7 +13181,7 @@
                           </pic:cNvPicPr>
                         </pic:nvPicPr>
                         <pic:blipFill>
-                          <a:blip r:embed="rId8">
+                          <a:blip r:embed="rId10">
                             <a:extLst>
                               <a:ext uri="{28A0092B-C50C-407E-A947-70E740481C1C}">
                                 <a14:useLocalDpi xmlns:a14="http://schemas.microsoft.com/office/drawing/2010/main" val="0"/>
@@ -13782,7 +13247,7 @@
                           </pic:cNvPicPr>
                         </pic:nvPicPr>
                         <pic:blipFill>
-                          <a:blip r:embed="rId9">
+                          <a:blip r:embed="rId11">
                             <a:extLst>
                               <a:ext uri="{28A0092B-C50C-407E-A947-70E740481C1C}">
                                 <a14:useLocalDpi xmlns:a14="http://schemas.microsoft.com/office/drawing/2010/main" val="0"/>
@@ -13848,7 +13313,7 @@
                           </pic:cNvPicPr>
                         </pic:nvPicPr>
                         <pic:blipFill>
-                          <a:blip r:embed="rId10">
+                          <a:blip r:embed="rId12">
                             <a:extLst>
                               <a:ext uri="{28A0092B-C50C-407E-A947-70E740481C1C}">
                                 <a14:useLocalDpi xmlns:a14="http://schemas.microsoft.com/office/drawing/2010/main" val="0"/>
@@ -13957,15 +13422,7 @@
                 <w:sz w:val="24"/>
                 <w:szCs w:val="24"/>
               </w:rPr>
-              <w:t>ation of</w:t>
-            </w:r>
-            <w:r>
-              <w:rPr>
-                <w:rFonts w:ascii="Times New Roman" w:hAnsi="Times New Roman" w:cs="Times New Roman"/>
-                <w:sz w:val="24"/>
-                <w:szCs w:val="24"/>
-              </w:rPr>
-              <w:t xml:space="preserve"> Matrix Chain Multiplication.</w:t>
+              <w:t>ation of Matrix Chain Multiplication.</w:t>
             </w:r>
           </w:p>
         </w:tc>
@@ -13978,12 +13435,12 @@
     <w:p/>
     <w:p/>
     <w:sectPr>
-      <w:headerReference w:type="even" r:id="rId11"/>
-      <w:headerReference w:type="default" r:id="rId12"/>
-      <w:footerReference w:type="even" r:id="rId13"/>
-      <w:footerReference w:type="default" r:id="rId14"/>
-      <w:headerReference w:type="first" r:id="rId15"/>
-      <w:footerReference w:type="first" r:id="rId16"/>
+      <w:headerReference w:type="even" r:id="rId13"/>
+      <w:headerReference w:type="default" r:id="rId14"/>
+      <w:footerReference w:type="even" r:id="rId15"/>
+      <w:footerReference w:type="default" r:id="rId16"/>
+      <w:headerReference w:type="first" r:id="rId17"/>
+      <w:footerReference w:type="first" r:id="rId18"/>
       <w:pgSz w:w="11906" w:h="16838"/>
       <w:pgMar w:top="1440" w:right="1440" w:bottom="1440" w:left="1440" w:header="2268" w:footer="708" w:gutter="0"/>
       <w:cols w:space="708"/>
@@ -13991,6 +13448,25 @@
     </w:sectPr>
   </w:body>
 </w:document>
+</file>
+
+<file path=word/endnotes.xml><?xml version="1.0" encoding="utf-8"?>
+<w:endnotes xmlns:wpc="http://schemas.microsoft.com/office/word/2010/wordprocessingCanvas" xmlns:cx="http://schemas.microsoft.com/office/drawing/2014/chartex" xmlns:cx1="http://schemas.microsoft.com/office/drawing/2015/9/8/chartex" xmlns:cx2="http://schemas.microsoft.com/office/drawing/2015/10/21/chartex" xmlns:cx3="http://schemas.microsoft.com/office/drawing/2016/5/9/chartex" xmlns:cx4="http://schemas.microsoft.com/office/drawing/2016/5/10/chartex" xmlns:cx5="http://schemas.microsoft.com/office/drawing/2016/5/11/chartex" xmlns:cx6="http://schemas.microsoft.com/office/drawing/2016/5/12/chartex" xmlns:cx7="http://schemas.microsoft.com/office/drawing/2016/5/13/chartex" xmlns:cx8="http://schemas.microsoft.com/office/drawing/2016/5/14/chartex" xmlns:mc="http://schemas.openxmlformats.org/markup-compatibility/2006" xmlns:aink="http://schemas.microsoft.com/office/drawing/2016/ink" xmlns:am3d="http://schemas.microsoft.com/office/drawing/2017/model3d" xmlns:o="urn:schemas-microsoft-com:office:office" xmlns:oel="http://schemas.microsoft.com/office/2019/extlst" xmlns:r="http://schemas.openxmlformats.org/officeDocument/2006/relationships" xmlns:m="http://schemas.openxmlformats.org/officeDocument/2006/math" xmlns:v="urn:schemas-microsoft-com:vml" xmlns:wp14="http://schemas.microsoft.com/office/word/2010/wordprocessingDrawing" xmlns:wp="http://schemas.openxmlformats.org/drawingml/2006/wordprocessingDrawing" xmlns:w10="urn:schemas-microsoft-com:office:word" xmlns:w="http://schemas.openxmlformats.org/wordprocessingml/2006/main" xmlns:w14="http://schemas.microsoft.com/office/word/2010/wordml" xmlns:w15="http://schemas.microsoft.com/office/word/2012/wordml" xmlns:w16cex="http://schemas.microsoft.com/office/word/2018/wordml/cex" xmlns:w16cid="http://schemas.microsoft.com/office/word/2016/wordml/cid" xmlns:w16="http://schemas.microsoft.com/office/word/2018/wordml" xmlns:w16sdtdh="http://schemas.microsoft.com/office/word/2020/wordml/sdtdatahash" xmlns:w16se="http://schemas.microsoft.com/office/word/2015/wordml/symex" xmlns:wpg="http://schemas.microsoft.com/office/word/2010/wordprocessingGroup" xmlns:wpi="http://schemas.microsoft.com/office/word/2010/wordprocessingInk" xmlns:wne="http://schemas.microsoft.com/office/word/2006/wordml" xmlns:wps="http://schemas.microsoft.com/office/word/2010/wordprocessingShape" mc:Ignorable="w14 w15 w16se w16cid w16 w16cex w16sdtdh wp14">
+  <w:endnote w:type="separator" w:id="-1">
+    <w:p>
+      <w:r>
+        <w:separator/>
+      </w:r>
+    </w:p>
+  </w:endnote>
+  <w:endnote w:type="continuationSeparator" w:id="0">
+    <w:p>
+      <w:r>
+        <w:continuationSeparator/>
+      </w:r>
+    </w:p>
+  </w:endnote>
+</w:endnotes>
 </file>
 
 <file path=word/footer1.xml><?xml version="1.0" encoding="utf-8"?>
@@ -14021,6 +13497,25 @@
     </w:pPr>
   </w:p>
 </w:ftr>
+</file>
+
+<file path=word/footnotes.xml><?xml version="1.0" encoding="utf-8"?>
+<w:footnotes xmlns:wpc="http://schemas.microsoft.com/office/word/2010/wordprocessingCanvas" xmlns:cx="http://schemas.microsoft.com/office/drawing/2014/chartex" xmlns:cx1="http://schemas.microsoft.com/office/drawing/2015/9/8/chartex" xmlns:cx2="http://schemas.microsoft.com/office/drawing/2015/10/21/chartex" xmlns:cx3="http://schemas.microsoft.com/office/drawing/2016/5/9/chartex" xmlns:cx4="http://schemas.microsoft.com/office/drawing/2016/5/10/chartex" xmlns:cx5="http://schemas.microsoft.com/office/drawing/2016/5/11/chartex" xmlns:cx6="http://schemas.microsoft.com/office/drawing/2016/5/12/chartex" xmlns:cx7="http://schemas.microsoft.com/office/drawing/2016/5/13/chartex" xmlns:cx8="http://schemas.microsoft.com/office/drawing/2016/5/14/chartex" xmlns:mc="http://schemas.openxmlformats.org/markup-compatibility/2006" xmlns:aink="http://schemas.microsoft.com/office/drawing/2016/ink" xmlns:am3d="http://schemas.microsoft.com/office/drawing/2017/model3d" xmlns:o="urn:schemas-microsoft-com:office:office" xmlns:oel="http://schemas.microsoft.com/office/2019/extlst" xmlns:r="http://schemas.openxmlformats.org/officeDocument/2006/relationships" xmlns:m="http://schemas.openxmlformats.org/officeDocument/2006/math" xmlns:v="urn:schemas-microsoft-com:vml" xmlns:wp14="http://schemas.microsoft.com/office/word/2010/wordprocessingDrawing" xmlns:wp="http://schemas.openxmlformats.org/drawingml/2006/wordprocessingDrawing" xmlns:w10="urn:schemas-microsoft-com:office:word" xmlns:w="http://schemas.openxmlformats.org/wordprocessingml/2006/main" xmlns:w14="http://schemas.microsoft.com/office/word/2010/wordml" xmlns:w15="http://schemas.microsoft.com/office/word/2012/wordml" xmlns:w16cex="http://schemas.microsoft.com/office/word/2018/wordml/cex" xmlns:w16cid="http://schemas.microsoft.com/office/word/2016/wordml/cid" xmlns:w16="http://schemas.microsoft.com/office/word/2018/wordml" xmlns:w16sdtdh="http://schemas.microsoft.com/office/word/2020/wordml/sdtdatahash" xmlns:w16se="http://schemas.microsoft.com/office/word/2015/wordml/symex" xmlns:wpg="http://schemas.microsoft.com/office/word/2010/wordprocessingGroup" xmlns:wpi="http://schemas.microsoft.com/office/word/2010/wordprocessingInk" xmlns:wne="http://schemas.microsoft.com/office/word/2006/wordml" xmlns:wps="http://schemas.microsoft.com/office/word/2010/wordprocessingShape" mc:Ignorable="w14 w15 w16se w16cid w16 w16cex w16sdtdh wp14">
+  <w:footnote w:type="separator" w:id="-1">
+    <w:p>
+      <w:r>
+        <w:separator/>
+      </w:r>
+    </w:p>
+  </w:footnote>
+  <w:footnote w:type="continuationSeparator" w:id="0">
+    <w:p>
+      <w:r>
+        <w:continuationSeparator/>
+      </w:r>
+    </w:p>
+  </w:footnote>
+</w:footnotes>
 </file>
 
 <file path=word/header1.xml><?xml version="1.0" encoding="utf-8"?>

</xml_diff>